<commit_message>
Publishing document with version 11.0
</commit_message>
<xml_diff>
--- a/puzzlescloud/novo-11.0.docx
+++ b/puzzlescloud/novo-11.0.docx
@@ -311,12 +311,12 @@
       <w:pPr>
         <w:pStyle w:val="Heading1"/>
       </w:pPr>
-      <w:bookmarkStart w:name="_Toc16291170059523513445646876" w:id="1"/>
-      <w:r>
-        <w:rPr>
-          <w:rStyle w:val=""/>
-        </w:rPr>
-        <w:t>Backticks</w:t>
+      <w:bookmarkStart w:name="_Toc16292719856786191160629514" w:id="1"/>
+      <w:r>
+        <w:rPr>
+          <w:rStyle w:val=""/>
+        </w:rPr>
+        <w:t>Filebeat</w:t>
       </w:r>
       <w:bookmarkEnd w:id="1"/>
       <w:bookmarkEnd/>
@@ -325,12 +325,12 @@
       <w:pPr>
         <w:pStyle w:val="Heading2"/>
       </w:pPr>
-      <w:bookmarkStart w:name="_Toc16291170060001315645305102" w:id="1"/>
-      <w:r>
-        <w:rPr>
-          <w:rStyle w:val=""/>
-        </w:rPr>
-        <w:t>Backticks MD file</w:t>
+      <w:bookmarkStart w:name="_Toc16292719857757759615110383" w:id="1"/>
+      <w:r>
+        <w:rPr>
+          <w:rStyle w:val=""/>
+        </w:rPr>
+        <w:t>Filebeat</w:t>
       </w:r>
       <w:r>
         <w:rPr>
@@ -354,67 +354,22 @@
         <w:pStyle w:val="Normal"/>
       </w:pPr>
       <w:r>
-        <w:rPr xmlns:cppr="http://schemas.microsoft.com/office/2006/coverPageProps" xmlns:dgm1611="http://schemas.microsoft.com/office/drawing/2016/11/diagram" xmlns:xdr="http://schemas.openxmlformats.org/drawingml/2006/spreadsheetDrawing" xmlns:wp15="http://schemas.microsoft.com/office/word/2012/wordprocessingDrawing" xmlns:pic="http://schemas.openxmlformats.org/drawingml/2006/picture" xmlns:a1611="http://schemas.microsoft.com/office/drawing/2016/11/main" xmlns:a16svg="http://schemas.microsoft.com/office/drawing/2016/SVG/main" xmlns:am3d="http://schemas.microsoft.com/office/drawing/2017/model3d" xmlns:pvml="urn:schemas-microsoft-com:office:powerpoint" xmlns:dgm1612="http://schemas.microsoft.com/office/drawing/2016/12/diagram" xmlns:comp="http://schemas.openxmlformats.org/drawingml/2006/compatibility" xmlns:xvml="urn:schemas-microsoft-com:office:excel" xmlns:c173="http://schemas.microsoft.com/office/drawing/2017/03/chart" xmlns:anam3d="http://schemas.microsoft.com/office/drawing/2018/animation/model3d" xmlns:adec="http://schemas.microsoft.com/office/drawing/2017/decorative" xmlns:oda="http://opendope.org/answers" xmlns:a18hc="http://schemas.microsoft.com/office/drawing/2018/hyperlinkcolor" xmlns:odc="http://opendope.org/conditions" xmlns:cdr="http://schemas.openxmlformats.org/drawingml/2006/chartDrawing" xmlns:odi="http://opendope.org/components" xmlns:msink="http://schemas.microsoft.com/ink/2010/main" xmlns:cdr14="http://schemas.microsoft.com/office/drawing/2010/chartDrawing" xmlns:iact="http://schemas.microsoft.com/office/powerpoint/2014/inkAction" xmlns:an18="http://schemas.microsoft.com/office/drawing/2018/animation" xmlns:odq="http://opendope.org/questions" xmlns:w16cid="http://schemas.microsoft.com/office/word/2016/wordml/cid" xmlns:dsp="http://schemas.microsoft.com/office/drawing/2008/diagram" xmlns:odx="http://opendope.org/xpaths" xmlns:a15="http://schemas.microsoft.com/office/drawing/2012/main" xmlns:a14="http://schemas.microsoft.com/office/drawing/2010/main" xmlns:c15="http://schemas.microsoft.com/office/drawing/2012/chart" xmlns:a13cmd="http://schemas.microsoft.com/office/drawing/2013/main/command" xmlns:c14="http://schemas.microsoft.com/office/drawing/2007/8/2/chart" xmlns:a16="http://schemas.microsoft.com/office/drawing/2014/main" xmlns:odgm="http://opendope.org/SmartArt/DataHierarchy" xmlns:c16="http://schemas.microsoft.com/office/drawing/2014/chart" xmlns:dgm="http://schemas.openxmlformats.org/drawingml/2006/diagram" xmlns:thm15="http://schemas.microsoft.com/office/thememl/2012/main" xmlns:we="http://schemas.microsoft.com/office/webextensions/webextension/2010/11" xmlns:ns39="http://www.w3.org/2003/InkML" xmlns:sl="http://schemas.openxmlformats.org/schemaLibrary/2006/main" xmlns:ns38="http://www.w3.org/1998/Math/MathML" xmlns:dgm14="http://schemas.microsoft.com/office/drawing/2010/diagram" xmlns:c16ac="http://schemas.microsoft.com/office/drawing/2014/chart/ac" xmlns:a="http://schemas.openxmlformats.org/drawingml/2006/main" xmlns:b="http://schemas.openxmlformats.org/officeDocument/2006/bibliography" xmlns:c="http://schemas.openxmlformats.org/drawingml/2006/chart" xmlns:cs="http://schemas.microsoft.com/office/drawing/2012/chartStyle" xmlns:pic14="http://schemas.microsoft.com/office/drawing/2010/picture" xmlns:lc="http://schemas.openxmlformats.org/drawingml/2006/lockedCanvas" xmlns:wetp="http://schemas.microsoft.com/office/webextensions/taskpanes/2010/11">
-          <w:rStyle w:val="PCCode"/>
-        </w:rPr>
-        <w:t>this is single line of backticks</w:t>
-      </w:r>
-    </w:p>
-    <w:p>
-      <w:pPr>
-        <w:pStyle w:val="Normal"/>
-      </w:pPr>
-      <w:r>
-        <w:rPr>
-          <w:rStyle w:val=""/>
-        </w:rPr>
-        <w:t xml:space="preserve">Tis is text which contains </w:t>
-      </w:r>
-      <w:r>
-        <w:rPr xmlns:cppr="http://schemas.microsoft.com/office/2006/coverPageProps" xmlns:dgm1611="http://schemas.microsoft.com/office/drawing/2016/11/diagram" xmlns:xdr="http://schemas.openxmlformats.org/drawingml/2006/spreadsheetDrawing" xmlns:wp15="http://schemas.microsoft.com/office/word/2012/wordprocessingDrawing" xmlns:pic="http://schemas.openxmlformats.org/drawingml/2006/picture" xmlns:a1611="http://schemas.microsoft.com/office/drawing/2016/11/main" xmlns:a16svg="http://schemas.microsoft.com/office/drawing/2016/SVG/main" xmlns:am3d="http://schemas.microsoft.com/office/drawing/2017/model3d" xmlns:pvml="urn:schemas-microsoft-com:office:powerpoint" xmlns:dgm1612="http://schemas.microsoft.com/office/drawing/2016/12/diagram" xmlns:comp="http://schemas.openxmlformats.org/drawingml/2006/compatibility" xmlns:xvml="urn:schemas-microsoft-com:office:excel" xmlns:c173="http://schemas.microsoft.com/office/drawing/2017/03/chart" xmlns:anam3d="http://schemas.microsoft.com/office/drawing/2018/animation/model3d" xmlns:adec="http://schemas.microsoft.com/office/drawing/2017/decorative" xmlns:oda="http://opendope.org/answers" xmlns:a18hc="http://schemas.microsoft.com/office/drawing/2018/hyperlinkcolor" xmlns:odc="http://opendope.org/conditions" xmlns:cdr="http://schemas.openxmlformats.org/drawingml/2006/chartDrawing" xmlns:odi="http://opendope.org/components" xmlns:msink="http://schemas.microsoft.com/ink/2010/main" xmlns:cdr14="http://schemas.microsoft.com/office/drawing/2010/chartDrawing" xmlns:iact="http://schemas.microsoft.com/office/powerpoint/2014/inkAction" xmlns:an18="http://schemas.microsoft.com/office/drawing/2018/animation" xmlns:odq="http://opendope.org/questions" xmlns:w16cid="http://schemas.microsoft.com/office/word/2016/wordml/cid" xmlns:dsp="http://schemas.microsoft.com/office/drawing/2008/diagram" xmlns:odx="http://opendope.org/xpaths" xmlns:a15="http://schemas.microsoft.com/office/drawing/2012/main" xmlns:a14="http://schemas.microsoft.com/office/drawing/2010/main" xmlns:c15="http://schemas.microsoft.com/office/drawing/2012/chart" xmlns:a13cmd="http://schemas.microsoft.com/office/drawing/2013/main/command" xmlns:c14="http://schemas.microsoft.com/office/drawing/2007/8/2/chart" xmlns:a16="http://schemas.microsoft.com/office/drawing/2014/main" xmlns:odgm="http://opendope.org/SmartArt/DataHierarchy" xmlns:c16="http://schemas.microsoft.com/office/drawing/2014/chart" xmlns:dgm="http://schemas.openxmlformats.org/drawingml/2006/diagram" xmlns:thm15="http://schemas.microsoft.com/office/thememl/2012/main" xmlns:we="http://schemas.microsoft.com/office/webextensions/webextension/2010/11" xmlns:ns39="http://www.w3.org/2003/InkML" xmlns:sl="http://schemas.openxmlformats.org/schemaLibrary/2006/main" xmlns:ns38="http://www.w3.org/1998/Math/MathML" xmlns:dgm14="http://schemas.microsoft.com/office/drawing/2010/diagram" xmlns:c16ac="http://schemas.microsoft.com/office/drawing/2014/chart/ac" xmlns:a="http://schemas.openxmlformats.org/drawingml/2006/main" xmlns:b="http://schemas.openxmlformats.org/officeDocument/2006/bibliography" xmlns:c="http://schemas.openxmlformats.org/drawingml/2006/chart" xmlns:cs="http://schemas.microsoft.com/office/drawing/2012/chartStyle" xmlns:pic14="http://schemas.microsoft.com/office/drawing/2010/picture" xmlns:lc="http://schemas.openxmlformats.org/drawingml/2006/lockedCanvas" xmlns:wetp="http://schemas.microsoft.com/office/webextensions/taskpanes/2010/11">
-          <w:rStyle w:val="PCCode"/>
-        </w:rPr>
-        <w:t>text under backticks</w:t>
-      </w:r>
-    </w:p>
-    <w:p>
-      <w:pPr>
-        <w:pStyle w:val="Normal"/>
-      </w:pPr>
-      <w:r>
-        <w:rPr xmlns:cppr="http://schemas.microsoft.com/office/2006/coverPageProps" xmlns:dgm1611="http://schemas.microsoft.com/office/drawing/2016/11/diagram" xmlns:xdr="http://schemas.openxmlformats.org/drawingml/2006/spreadsheetDrawing" xmlns:wp15="http://schemas.microsoft.com/office/word/2012/wordprocessingDrawing" xmlns:pic="http://schemas.openxmlformats.org/drawingml/2006/picture" xmlns:a1611="http://schemas.microsoft.com/office/drawing/2016/11/main" xmlns:a16svg="http://schemas.microsoft.com/office/drawing/2016/SVG/main" xmlns:am3d="http://schemas.microsoft.com/office/drawing/2017/model3d" xmlns:pvml="urn:schemas-microsoft-com:office:powerpoint" xmlns:dgm1612="http://schemas.microsoft.com/office/drawing/2016/12/diagram" xmlns:comp="http://schemas.openxmlformats.org/drawingml/2006/compatibility" xmlns:xvml="urn:schemas-microsoft-com:office:excel" xmlns:c173="http://schemas.microsoft.com/office/drawing/2017/03/chart" xmlns:anam3d="http://schemas.microsoft.com/office/drawing/2018/animation/model3d" xmlns:adec="http://schemas.microsoft.com/office/drawing/2017/decorative" xmlns:oda="http://opendope.org/answers" xmlns:a18hc="http://schemas.microsoft.com/office/drawing/2018/hyperlinkcolor" xmlns:odc="http://opendope.org/conditions" xmlns:cdr="http://schemas.openxmlformats.org/drawingml/2006/chartDrawing" xmlns:odi="http://opendope.org/components" xmlns:msink="http://schemas.microsoft.com/ink/2010/main" xmlns:cdr14="http://schemas.microsoft.com/office/drawing/2010/chartDrawing" xmlns:iact="http://schemas.microsoft.com/office/powerpoint/2014/inkAction" xmlns:an18="http://schemas.microsoft.com/office/drawing/2018/animation" xmlns:odq="http://opendope.org/questions" xmlns:w16cid="http://schemas.microsoft.com/office/word/2016/wordml/cid" xmlns:dsp="http://schemas.microsoft.com/office/drawing/2008/diagram" xmlns:odx="http://opendope.org/xpaths" xmlns:a15="http://schemas.microsoft.com/office/drawing/2012/main" xmlns:a14="http://schemas.microsoft.com/office/drawing/2010/main" xmlns:c15="http://schemas.microsoft.com/office/drawing/2012/chart" xmlns:a13cmd="http://schemas.microsoft.com/office/drawing/2013/main/command" xmlns:c14="http://schemas.microsoft.com/office/drawing/2007/8/2/chart" xmlns:a16="http://schemas.microsoft.com/office/drawing/2014/main" xmlns:odgm="http://opendope.org/SmartArt/DataHierarchy" xmlns:c16="http://schemas.microsoft.com/office/drawing/2014/chart" xmlns:dgm="http://schemas.openxmlformats.org/drawingml/2006/diagram" xmlns:thm15="http://schemas.microsoft.com/office/thememl/2012/main" xmlns:we="http://schemas.microsoft.com/office/webextensions/webextension/2010/11" xmlns:ns39="http://www.w3.org/2003/InkML" xmlns:sl="http://schemas.openxmlformats.org/schemaLibrary/2006/main" xmlns:ns38="http://www.w3.org/1998/Math/MathML" xmlns:dgm14="http://schemas.microsoft.com/office/drawing/2010/diagram" xmlns:c16ac="http://schemas.microsoft.com/office/drawing/2014/chart/ac" xmlns:a="http://schemas.openxmlformats.org/drawingml/2006/main" xmlns:b="http://schemas.openxmlformats.org/officeDocument/2006/bibliography" xmlns:c="http://schemas.openxmlformats.org/drawingml/2006/chart" xmlns:cs="http://schemas.microsoft.com/office/drawing/2012/chartStyle" xmlns:pic14="http://schemas.microsoft.com/office/drawing/2010/picture" xmlns:lc="http://schemas.openxmlformats.org/drawingml/2006/lockedCanvas" xmlns:wetp="http://schemas.microsoft.com/office/webextensions/taskpanes/2010/11">
-          <w:rStyle w:val="PCCode"/>
-        </w:rPr>
-        <w:t>this is backticks</w:t>
-      </w:r>
-      <w:r>
-        <w:rPr>
-          <w:rStyle w:val=""/>
-        </w:rPr>
-        <w:t xml:space="preserve"> this is regular text</w:t>
-      </w:r>
-    </w:p>
-    <w:p>
-      <w:pPr>
-        <w:pStyle w:val="Normal"/>
-      </w:pPr>
-      <w:r>
-        <w:rPr xmlns:cppr="http://schemas.microsoft.com/office/2006/coverPageProps" xmlns:dgm1611="http://schemas.microsoft.com/office/drawing/2016/11/diagram" xmlns:xdr="http://schemas.openxmlformats.org/drawingml/2006/spreadsheetDrawing" xmlns:wp15="http://schemas.microsoft.com/office/word/2012/wordprocessingDrawing" xmlns:pic="http://schemas.openxmlformats.org/drawingml/2006/picture" xmlns:a1611="http://schemas.microsoft.com/office/drawing/2016/11/main" xmlns:a16svg="http://schemas.microsoft.com/office/drawing/2016/SVG/main" xmlns:am3d="http://schemas.microsoft.com/office/drawing/2017/model3d" xmlns:pvml="urn:schemas-microsoft-com:office:powerpoint" xmlns:dgm1612="http://schemas.microsoft.com/office/drawing/2016/12/diagram" xmlns:comp="http://schemas.openxmlformats.org/drawingml/2006/compatibility" xmlns:xvml="urn:schemas-microsoft-com:office:excel" xmlns:c173="http://schemas.microsoft.com/office/drawing/2017/03/chart" xmlns:anam3d="http://schemas.microsoft.com/office/drawing/2018/animation/model3d" xmlns:adec="http://schemas.microsoft.com/office/drawing/2017/decorative" xmlns:oda="http://opendope.org/answers" xmlns:a18hc="http://schemas.microsoft.com/office/drawing/2018/hyperlinkcolor" xmlns:odc="http://opendope.org/conditions" xmlns:cdr="http://schemas.openxmlformats.org/drawingml/2006/chartDrawing" xmlns:odi="http://opendope.org/components" xmlns:msink="http://schemas.microsoft.com/ink/2010/main" xmlns:cdr14="http://schemas.microsoft.com/office/drawing/2010/chartDrawing" xmlns:iact="http://schemas.microsoft.com/office/powerpoint/2014/inkAction" xmlns:an18="http://schemas.microsoft.com/office/drawing/2018/animation" xmlns:odq="http://opendope.org/questions" xmlns:w16cid="http://schemas.microsoft.com/office/word/2016/wordml/cid" xmlns:dsp="http://schemas.microsoft.com/office/drawing/2008/diagram" xmlns:odx="http://opendope.org/xpaths" xmlns:a15="http://schemas.microsoft.com/office/drawing/2012/main" xmlns:a14="http://schemas.microsoft.com/office/drawing/2010/main" xmlns:c15="http://schemas.microsoft.com/office/drawing/2012/chart" xmlns:a13cmd="http://schemas.microsoft.com/office/drawing/2013/main/command" xmlns:c14="http://schemas.microsoft.com/office/drawing/2007/8/2/chart" xmlns:a16="http://schemas.microsoft.com/office/drawing/2014/main" xmlns:odgm="http://opendope.org/SmartArt/DataHierarchy" xmlns:c16="http://schemas.microsoft.com/office/drawing/2014/chart" xmlns:dgm="http://schemas.openxmlformats.org/drawingml/2006/diagram" xmlns:thm15="http://schemas.microsoft.com/office/thememl/2012/main" xmlns:we="http://schemas.microsoft.com/office/webextensions/webextension/2010/11" xmlns:ns39="http://www.w3.org/2003/InkML" xmlns:sl="http://schemas.openxmlformats.org/schemaLibrary/2006/main" xmlns:ns38="http://www.w3.org/1998/Math/MathML" xmlns:dgm14="http://schemas.microsoft.com/office/drawing/2010/diagram" xmlns:c16ac="http://schemas.microsoft.com/office/drawing/2014/chart/ac" xmlns:a="http://schemas.openxmlformats.org/drawingml/2006/main" xmlns:b="http://schemas.openxmlformats.org/officeDocument/2006/bibliography" xmlns:c="http://schemas.openxmlformats.org/drawingml/2006/chart" xmlns:cs="http://schemas.microsoft.com/office/drawing/2012/chartStyle" xmlns:pic14="http://schemas.microsoft.com/office/drawing/2010/picture" xmlns:lc="http://schemas.openxmlformats.org/drawingml/2006/lockedCanvas" xmlns:wetp="http://schemas.microsoft.com/office/webextensions/taskpanes/2010/11">
-          <w:rStyle w:val="PCCode"/>
-        </w:rPr>
-        <w:t>several text lines under single backticks several text lines under single backticks several text lines under single backticks several text lines under single backticks several text lines under single backticks several text lines under single backticks several text lines under single backticks several text lines under single backticks several text lines under single backticks several text lines under single backticks several text lines under single backticks several text lines under single backticks several text lines under single backticks</w:t>
-      </w:r>
-    </w:p>
-    <w:p>
-      <w:pPr>
-        <w:pStyle w:val="Heading3"/>
-      </w:pPr>
-      <w:bookmarkStart w:name="_Toc16291170060475614501069286" w:id="1"/>
-      <w:r>
-        <w:rPr xmlns:cppr="http://schemas.microsoft.com/office/2006/coverPageProps" xmlns:dgm1611="http://schemas.microsoft.com/office/drawing/2016/11/diagram" xmlns:xdr="http://schemas.openxmlformats.org/drawingml/2006/spreadsheetDrawing" xmlns:wp15="http://schemas.microsoft.com/office/word/2012/wordprocessingDrawing" xmlns:pic="http://schemas.openxmlformats.org/drawingml/2006/picture" xmlns:a1611="http://schemas.microsoft.com/office/drawing/2016/11/main" xmlns:a16svg="http://schemas.microsoft.com/office/drawing/2016/SVG/main" xmlns:am3d="http://schemas.microsoft.com/office/drawing/2017/model3d" xmlns:pvml="urn:schemas-microsoft-com:office:powerpoint" xmlns:dgm1612="http://schemas.microsoft.com/office/drawing/2016/12/diagram" xmlns:comp="http://schemas.openxmlformats.org/drawingml/2006/compatibility" xmlns:xvml="urn:schemas-microsoft-com:office:excel" xmlns:c173="http://schemas.microsoft.com/office/drawing/2017/03/chart" xmlns:anam3d="http://schemas.microsoft.com/office/drawing/2018/animation/model3d" xmlns:adec="http://schemas.microsoft.com/office/drawing/2017/decorative" xmlns:oda="http://opendope.org/answers" xmlns:a18hc="http://schemas.microsoft.com/office/drawing/2018/hyperlinkcolor" xmlns:odc="http://opendope.org/conditions" xmlns:cdr="http://schemas.openxmlformats.org/drawingml/2006/chartDrawing" xmlns:odi="http://opendope.org/components" xmlns:msink="http://schemas.microsoft.com/ink/2010/main" xmlns:cdr14="http://schemas.microsoft.com/office/drawing/2010/chartDrawing" xmlns:iact="http://schemas.microsoft.com/office/powerpoint/2014/inkAction" xmlns:an18="http://schemas.microsoft.com/office/drawing/2018/animation" xmlns:odq="http://opendope.org/questions" xmlns:w16cid="http://schemas.microsoft.com/office/word/2016/wordml/cid" xmlns:dsp="http://schemas.microsoft.com/office/drawing/2008/diagram" xmlns:odx="http://opendope.org/xpaths" xmlns:a15="http://schemas.microsoft.com/office/drawing/2012/main" xmlns:a14="http://schemas.microsoft.com/office/drawing/2010/main" xmlns:c15="http://schemas.microsoft.com/office/drawing/2012/chart" xmlns:a13cmd="http://schemas.microsoft.com/office/drawing/2013/main/command" xmlns:c14="http://schemas.microsoft.com/office/drawing/2007/8/2/chart" xmlns:a16="http://schemas.microsoft.com/office/drawing/2014/main" xmlns:odgm="http://opendope.org/SmartArt/DataHierarchy" xmlns:c16="http://schemas.microsoft.com/office/drawing/2014/chart" xmlns:dgm="http://schemas.openxmlformats.org/drawingml/2006/diagram" xmlns:thm15="http://schemas.microsoft.com/office/thememl/2012/main" xmlns:we="http://schemas.microsoft.com/office/webextensions/webextension/2010/11" xmlns:ns39="http://www.w3.org/2003/InkML" xmlns:sl="http://schemas.openxmlformats.org/schemaLibrary/2006/main" xmlns:ns38="http://www.w3.org/1998/Math/MathML" xmlns:dgm14="http://schemas.microsoft.com/office/drawing/2010/diagram" xmlns:c16ac="http://schemas.microsoft.com/office/drawing/2014/chart/ac" xmlns:a="http://schemas.openxmlformats.org/drawingml/2006/main" xmlns:b="http://schemas.openxmlformats.org/officeDocument/2006/bibliography" xmlns:c="http://schemas.openxmlformats.org/drawingml/2006/chart" xmlns:cs="http://schemas.microsoft.com/office/drawing/2012/chartStyle" xmlns:pic14="http://schemas.microsoft.com/office/drawing/2010/picture" xmlns:lc="http://schemas.openxmlformats.org/drawingml/2006/lockedCanvas" xmlns:wetp="http://schemas.microsoft.com/office/webextensions/taskpanes/2010/11">
-          <w:rStyle w:val="PCCode"/>
-        </w:rPr>
-        <w:t>Backtickts in heading</w:t>
+        <w:rPr>
+          <w:rStyle w:val=""/>
+        </w:rPr>
+        <w:t>Filebeat is a lightweight shipper for forwarding and centralizing log data. Filebeat monitors the log files or locations that you specify, collects log events, and forwards them either to Elasticsearch or Logstash for indexing.</w:t>
+      </w:r>
+    </w:p>
+    <w:p>
+      <w:pPr>
+        <w:pStyle w:val="Heading2"/>
+      </w:pPr>
+      <w:bookmarkStart w:name="_Toc16292719858698682087178907" w:id="1"/>
+      <w:r>
+        <w:rPr>
+          <w:rStyle w:val=""/>
+        </w:rPr>
+        <w:t>1.0 Installing filebeat</w:t>
       </w:r>
       <w:r>
         <w:rPr>
@@ -441,19 +396,70 @@
         <w:rPr>
           <w:rStyle w:val=""/>
         </w:rPr>
-        <w:t>test test test test test test test test test test test test test test test test test test test test test test test test test test test test test test</w:t>
+        <w:t>To download and install Filebeat, use the commands that work with your system.</w:t>
+      </w:r>
+    </w:p>
+    <w:p>
+      <w:pPr>
+        <w:pStyle w:val="PCCode"/>
+      </w:pPr>
+      <w:r>
+        <w:rPr>
+          <w:rStyle w:val=""/>
+        </w:rPr>
+        <w:t>curl -L -O https://artifacts.elastic.co/downloads/beats/filebeat/filebeat-7.5.0-amd64.deb</w:t>
+        <w:cr/>
+      </w:r>
+      <w:r>
+        <w:rPr>
+          <w:rStyle w:val=""/>
+        </w:rPr>
+        <w:t xml:space="preserve">
+</w:t>
+      </w:r>
+      <w:r>
+        <w:rPr>
+          <w:rStyle w:val=""/>
+        </w:rPr>
+        <w:t>sudo dpkg -i filebeat-7.5.0-amd64.deb</w:t>
+        <w:cr/>
+      </w:r>
+    </w:p>
+    <w:p>
+      <w:pPr>
+        <w:pStyle w:val="Normal"/>
+      </w:pPr>
+      <w:r>
+        <w:rPr>
+          <w:rStyle w:val=""/>
+        </w:rPr>
+        <w:t xml:space="preserve">for other download options visit </w:t>
+      </w:r>
+      <w:hyperlink xmlns:cppr="http://schemas.microsoft.com/office/2006/coverPageProps" xmlns:dgm1611="http://schemas.microsoft.com/office/drawing/2016/11/diagram" xmlns:xdr="http://schemas.openxmlformats.org/drawingml/2006/spreadsheetDrawing" xmlns:wp15="http://schemas.microsoft.com/office/word/2012/wordprocessingDrawing" xmlns:pic="http://schemas.openxmlformats.org/drawingml/2006/picture" xmlns:a1611="http://schemas.microsoft.com/office/drawing/2016/11/main" xmlns:a16svg="http://schemas.microsoft.com/office/drawing/2016/SVG/main" xmlns:am3d="http://schemas.microsoft.com/office/drawing/2017/model3d" xmlns:pvml="urn:schemas-microsoft-com:office:powerpoint" xmlns:dgm1612="http://schemas.microsoft.com/office/drawing/2016/12/diagram" xmlns:comp="http://schemas.openxmlformats.org/drawingml/2006/compatibility" xmlns:xvml="urn:schemas-microsoft-com:office:excel" xmlns:c173="http://schemas.microsoft.com/office/drawing/2017/03/chart" xmlns:anam3d="http://schemas.microsoft.com/office/drawing/2018/animation/model3d" xmlns:adec="http://schemas.microsoft.com/office/drawing/2017/decorative" xmlns:oda="http://opendope.org/answers" xmlns:a18hc="http://schemas.microsoft.com/office/drawing/2018/hyperlinkcolor" xmlns:odc="http://opendope.org/conditions" xmlns:cdr="http://schemas.openxmlformats.org/drawingml/2006/chartDrawing" xmlns:odi="http://opendope.org/components" xmlns:msink="http://schemas.microsoft.com/ink/2010/main" xmlns:cdr14="http://schemas.microsoft.com/office/drawing/2010/chartDrawing" xmlns:iact="http://schemas.microsoft.com/office/powerpoint/2014/inkAction" xmlns:an18="http://schemas.microsoft.com/office/drawing/2018/animation" xmlns:odq="http://opendope.org/questions" xmlns:w16cid="http://schemas.microsoft.com/office/word/2016/wordml/cid" xmlns:dsp="http://schemas.microsoft.com/office/drawing/2008/diagram" xmlns:odx="http://opendope.org/xpaths" xmlns:a15="http://schemas.microsoft.com/office/drawing/2012/main" xmlns:a14="http://schemas.microsoft.com/office/drawing/2010/main" xmlns:c15="http://schemas.microsoft.com/office/drawing/2012/chart" xmlns:a13cmd="http://schemas.microsoft.com/office/drawing/2013/main/command" xmlns:c14="http://schemas.microsoft.com/office/drawing/2007/8/2/chart" xmlns:a16="http://schemas.microsoft.com/office/drawing/2014/main" xmlns:odgm="http://opendope.org/SmartArt/DataHierarchy" xmlns:c16="http://schemas.microsoft.com/office/drawing/2014/chart" xmlns:dgm="http://schemas.openxmlformats.org/drawingml/2006/diagram" xmlns:thm15="http://schemas.microsoft.com/office/thememl/2012/main" xmlns:we="http://schemas.microsoft.com/office/webextensions/webextension/2010/11" xmlns:ns39="http://www.w3.org/2003/InkML" xmlns:sl="http://schemas.openxmlformats.org/schemaLibrary/2006/main" xmlns:ns38="http://www.w3.org/1998/Math/MathML" xmlns:dgm14="http://schemas.microsoft.com/office/drawing/2010/diagram" xmlns:c16ac="http://schemas.microsoft.com/office/drawing/2014/chart/ac" xmlns:a="http://schemas.openxmlformats.org/drawingml/2006/main" xmlns:b="http://schemas.openxmlformats.org/officeDocument/2006/bibliography" xmlns:c="http://schemas.openxmlformats.org/drawingml/2006/chart" xmlns:cs="http://schemas.microsoft.com/office/drawing/2012/chartStyle" xmlns:pic14="http://schemas.microsoft.com/office/drawing/2010/picture" xmlns:lc="http://schemas.openxmlformats.org/drawingml/2006/lockedCanvas" xmlns:wetp="http://schemas.microsoft.com/office/webextensions/taskpanes/2010/11" r:id="rId13">
+        <w:r>
+          <w:rPr>
+            <w:rStyle w:val="Hyperlink"/>
+          </w:rPr>
+          <w:t>this</w:t>
+        </w:r>
+      </w:hyperlink>
+      <w:r>
+        <w:rPr>
+          <w:rStyle w:val=""/>
+        </w:rPr>
+        <w:t xml:space="preserve"> page.</w:t>
       </w:r>
     </w:p>
     <w:p>
       <w:pPr>
         <w:pStyle w:val="Heading2"/>
       </w:pPr>
-      <w:bookmarkStart w:name="_Toc16291170060933742709784207" w:id="1"/>
-      <w:r>
-        <w:rPr>
-          <w:rStyle w:val=""/>
-        </w:rPr>
-        <w:t>End of file</w:t>
+      <w:bookmarkStart w:name="_Toc16292719859394740032559741" w:id="1"/>
+      <w:r>
+        <w:rPr>
+          <w:rStyle w:val=""/>
+        </w:rPr>
+        <w:t>2.0 How filebeat works</w:t>
       </w:r>
       <w:r>
         <w:rPr>
@@ -480,7 +486,1803 @@
         <w:rPr>
           <w:rStyle w:val=""/>
         </w:rPr>
-        <w:t>test</w:t>
+        <w:t>Filebeat consists of two main components: inputs and harvesters.</w:t>
+      </w:r>
+    </w:p>
+    <w:p>
+      <w:pPr>
+        <w:pStyle w:val="Heading3"/>
+      </w:pPr>
+      <w:bookmarkStart w:name="_Toc16292719860064868227816330" w:id="1"/>
+      <w:r>
+        <w:rPr>
+          <w:rStyle w:val=""/>
+        </w:rPr>
+        <w:t>2.1 What is a harvester</w:t>
+      </w:r>
+      <w:r>
+        <w:rPr>
+          <w:rStyle w:val=""/>
+        </w:rPr>
+        <w:t xml:space="preserve">
+</w:t>
+      </w:r>
+      <w:r>
+        <w:rPr>
+          <w:rStyle w:val=""/>
+        </w:rPr>
+        <w:t xml:space="preserve">
+</w:t>
+      </w:r>
+      <w:bookmarkEnd w:id="1"/>
+      <w:bookmarkEnd/>
+    </w:p>
+    <w:p>
+      <w:pPr>
+        <w:pStyle w:val="Normal"/>
+      </w:pPr>
+      <w:r>
+        <w:rPr>
+          <w:rStyle w:val=""/>
+        </w:rPr>
+        <w:t>A harvester is responsible for reading the content of a single file. One harvester is started for each file and it reads the file, line by line, then sends the content to output. The harvester is responsible for opening and closing the file, which means that the file descriptor remains open while the harvester is running. If a file is removed or renamed while it</w:t>
+      </w:r>
+      <w:r>
+        <w:rPr>
+          <w:rStyle w:val=""/>
+        </w:rPr>
+        <w:t>'</w:t>
+      </w:r>
+      <w:r>
+        <w:rPr>
+          <w:rStyle w:val=""/>
+        </w:rPr>
+        <w:t>s being harvested, Filebeat continues to read the file.</w:t>
+      </w:r>
+    </w:p>
+    <w:p>
+      <w:pPr>
+        <w:pStyle w:val="Heading3"/>
+      </w:pPr>
+      <w:bookmarkStart w:name="_Toc16292719860679451673663451" w:id="1"/>
+      <w:r>
+        <w:rPr>
+          <w:rStyle w:val=""/>
+        </w:rPr>
+        <w:t>2.2 What is an input</w:t>
+      </w:r>
+      <w:r>
+        <w:rPr>
+          <w:rStyle w:val=""/>
+        </w:rPr>
+        <w:t xml:space="preserve">
+</w:t>
+      </w:r>
+      <w:r>
+        <w:rPr>
+          <w:rStyle w:val=""/>
+        </w:rPr>
+        <w:t xml:space="preserve">
+</w:t>
+      </w:r>
+      <w:bookmarkEnd w:id="1"/>
+      <w:bookmarkEnd/>
+    </w:p>
+    <w:p>
+      <w:pPr>
+        <w:pStyle w:val="Normal"/>
+      </w:pPr>
+      <w:r>
+        <w:rPr>
+          <w:rStyle w:val=""/>
+        </w:rPr>
+        <w:t xml:space="preserve">An input is responsible for managing the harvesters and finding all sources to read from. Filebeat currently supports several </w:t>
+      </w:r>
+      <w:hyperlink xmlns:cppr="http://schemas.microsoft.com/office/2006/coverPageProps" xmlns:dgm1611="http://schemas.microsoft.com/office/drawing/2016/11/diagram" xmlns:xdr="http://schemas.openxmlformats.org/drawingml/2006/spreadsheetDrawing" xmlns:wp15="http://schemas.microsoft.com/office/word/2012/wordprocessingDrawing" xmlns:pic="http://schemas.openxmlformats.org/drawingml/2006/picture" xmlns:a1611="http://schemas.microsoft.com/office/drawing/2016/11/main" xmlns:a16svg="http://schemas.microsoft.com/office/drawing/2016/SVG/main" xmlns:am3d="http://schemas.microsoft.com/office/drawing/2017/model3d" xmlns:pvml="urn:schemas-microsoft-com:office:powerpoint" xmlns:dgm1612="http://schemas.microsoft.com/office/drawing/2016/12/diagram" xmlns:comp="http://schemas.openxmlformats.org/drawingml/2006/compatibility" xmlns:xvml="urn:schemas-microsoft-com:office:excel" xmlns:c173="http://schemas.microsoft.com/office/drawing/2017/03/chart" xmlns:anam3d="http://schemas.microsoft.com/office/drawing/2018/animation/model3d" xmlns:adec="http://schemas.microsoft.com/office/drawing/2017/decorative" xmlns:oda="http://opendope.org/answers" xmlns:a18hc="http://schemas.microsoft.com/office/drawing/2018/hyperlinkcolor" xmlns:odc="http://opendope.org/conditions" xmlns:cdr="http://schemas.openxmlformats.org/drawingml/2006/chartDrawing" xmlns:odi="http://opendope.org/components" xmlns:msink="http://schemas.microsoft.com/ink/2010/main" xmlns:cdr14="http://schemas.microsoft.com/office/drawing/2010/chartDrawing" xmlns:iact="http://schemas.microsoft.com/office/powerpoint/2014/inkAction" xmlns:an18="http://schemas.microsoft.com/office/drawing/2018/animation" xmlns:odq="http://opendope.org/questions" xmlns:w16cid="http://schemas.microsoft.com/office/word/2016/wordml/cid" xmlns:dsp="http://schemas.microsoft.com/office/drawing/2008/diagram" xmlns:odx="http://opendope.org/xpaths" xmlns:a15="http://schemas.microsoft.com/office/drawing/2012/main" xmlns:a14="http://schemas.microsoft.com/office/drawing/2010/main" xmlns:c15="http://schemas.microsoft.com/office/drawing/2012/chart" xmlns:a13cmd="http://schemas.microsoft.com/office/drawing/2013/main/command" xmlns:c14="http://schemas.microsoft.com/office/drawing/2007/8/2/chart" xmlns:a16="http://schemas.microsoft.com/office/drawing/2014/main" xmlns:odgm="http://opendope.org/SmartArt/DataHierarchy" xmlns:c16="http://schemas.microsoft.com/office/drawing/2014/chart" xmlns:dgm="http://schemas.openxmlformats.org/drawingml/2006/diagram" xmlns:thm15="http://schemas.microsoft.com/office/thememl/2012/main" xmlns:we="http://schemas.microsoft.com/office/webextensions/webextension/2010/11" xmlns:ns39="http://www.w3.org/2003/InkML" xmlns:sl="http://schemas.openxmlformats.org/schemaLibrary/2006/main" xmlns:ns38="http://www.w3.org/1998/Math/MathML" xmlns:dgm14="http://schemas.microsoft.com/office/drawing/2010/diagram" xmlns:c16ac="http://schemas.microsoft.com/office/drawing/2014/chart/ac" xmlns:a="http://schemas.openxmlformats.org/drawingml/2006/main" xmlns:b="http://schemas.openxmlformats.org/officeDocument/2006/bibliography" xmlns:c="http://schemas.openxmlformats.org/drawingml/2006/chart" xmlns:cs="http://schemas.microsoft.com/office/drawing/2012/chartStyle" xmlns:pic14="http://schemas.microsoft.com/office/drawing/2010/picture" xmlns:lc="http://schemas.openxmlformats.org/drawingml/2006/lockedCanvas" xmlns:wetp="http://schemas.microsoft.com/office/webextensions/taskpanes/2010/11" r:id="rId14">
+        <w:r>
+          <w:rPr>
+            <w:rStyle w:val="Hyperlink"/>
+          </w:rPr>
+          <w:t>input</w:t>
+        </w:r>
+      </w:hyperlink>
+      <w:r>
+        <w:rPr>
+          <w:rStyle w:val=""/>
+        </w:rPr>
+        <w:t xml:space="preserve"> types. If the input type is log, input finds all files in the provided paths and starts a harvester for each file.</w:t>
+      </w:r>
+    </w:p>
+    <w:p>
+      <w:pPr>
+        <w:pStyle w:val="PCCode"/>
+      </w:pPr>
+      <w:r>
+        <w:rPr>
+          <w:rStyle w:val=""/>
+        </w:rPr>
+        <w:t>filebeat.inputs:</w:t>
+        <w:cr/>
+      </w:r>
+      <w:r>
+        <w:rPr>
+          <w:rStyle w:val=""/>
+        </w:rPr>
+        <w:t xml:space="preserve">
+</w:t>
+      </w:r>
+      <w:r>
+        <w:rPr>
+          <w:rStyle w:val=""/>
+        </w:rPr>
+        <w:t>- type: log</w:t>
+        <w:cr/>
+      </w:r>
+      <w:r>
+        <w:rPr>
+          <w:rStyle w:val=""/>
+        </w:rPr>
+        <w:t xml:space="preserve">
+</w:t>
+      </w:r>
+      <w:r>
+        <w:rPr>
+          <w:rStyle w:val=""/>
+        </w:rPr>
+        <w:t xml:space="preserve">  paths:</w:t>
+        <w:cr/>
+      </w:r>
+      <w:r>
+        <w:rPr>
+          <w:rStyle w:val=""/>
+        </w:rPr>
+        <w:t xml:space="preserve">
+</w:t>
+      </w:r>
+      <w:r>
+        <w:rPr>
+          <w:rStyle w:val=""/>
+        </w:rPr>
+        <w:t xml:space="preserve">    - /var/log/*.log</w:t>
+        <w:cr/>
+      </w:r>
+      <w:r>
+        <w:rPr>
+          <w:rStyle w:val=""/>
+        </w:rPr>
+        <w:t xml:space="preserve">
+</w:t>
+      </w:r>
+      <w:r>
+        <w:rPr>
+          <w:rStyle w:val=""/>
+        </w:rPr>
+        <w:t xml:space="preserve">    - /var/path2/*.log</w:t>
+        <w:cr/>
+      </w:r>
+    </w:p>
+    <w:p>
+      <w:pPr>
+        <w:pStyle w:val="Normal"/>
+      </w:pPr>
+      <w:r>
+        <w:rPr>
+          <w:rStyle w:val=""/>
+        </w:rPr>
+        <w:t xml:space="preserve">For more informations on how filebeat works visit </w:t>
+      </w:r>
+      <w:hyperlink xmlns:cppr="http://schemas.microsoft.com/office/2006/coverPageProps" xmlns:dgm1611="http://schemas.microsoft.com/office/drawing/2016/11/diagram" xmlns:xdr="http://schemas.openxmlformats.org/drawingml/2006/spreadsheetDrawing" xmlns:wp15="http://schemas.microsoft.com/office/word/2012/wordprocessingDrawing" xmlns:pic="http://schemas.openxmlformats.org/drawingml/2006/picture" xmlns:a1611="http://schemas.microsoft.com/office/drawing/2016/11/main" xmlns:a16svg="http://schemas.microsoft.com/office/drawing/2016/SVG/main" xmlns:am3d="http://schemas.microsoft.com/office/drawing/2017/model3d" xmlns:pvml="urn:schemas-microsoft-com:office:powerpoint" xmlns:dgm1612="http://schemas.microsoft.com/office/drawing/2016/12/diagram" xmlns:comp="http://schemas.openxmlformats.org/drawingml/2006/compatibility" xmlns:xvml="urn:schemas-microsoft-com:office:excel" xmlns:c173="http://schemas.microsoft.com/office/drawing/2017/03/chart" xmlns:anam3d="http://schemas.microsoft.com/office/drawing/2018/animation/model3d" xmlns:adec="http://schemas.microsoft.com/office/drawing/2017/decorative" xmlns:oda="http://opendope.org/answers" xmlns:a18hc="http://schemas.microsoft.com/office/drawing/2018/hyperlinkcolor" xmlns:odc="http://opendope.org/conditions" xmlns:cdr="http://schemas.openxmlformats.org/drawingml/2006/chartDrawing" xmlns:odi="http://opendope.org/components" xmlns:msink="http://schemas.microsoft.com/ink/2010/main" xmlns:cdr14="http://schemas.microsoft.com/office/drawing/2010/chartDrawing" xmlns:iact="http://schemas.microsoft.com/office/powerpoint/2014/inkAction" xmlns:an18="http://schemas.microsoft.com/office/drawing/2018/animation" xmlns:odq="http://opendope.org/questions" xmlns:w16cid="http://schemas.microsoft.com/office/word/2016/wordml/cid" xmlns:dsp="http://schemas.microsoft.com/office/drawing/2008/diagram" xmlns:odx="http://opendope.org/xpaths" xmlns:a15="http://schemas.microsoft.com/office/drawing/2012/main" xmlns:a14="http://schemas.microsoft.com/office/drawing/2010/main" xmlns:c15="http://schemas.microsoft.com/office/drawing/2012/chart" xmlns:a13cmd="http://schemas.microsoft.com/office/drawing/2013/main/command" xmlns:c14="http://schemas.microsoft.com/office/drawing/2007/8/2/chart" xmlns:a16="http://schemas.microsoft.com/office/drawing/2014/main" xmlns:odgm="http://opendope.org/SmartArt/DataHierarchy" xmlns:c16="http://schemas.microsoft.com/office/drawing/2014/chart" xmlns:dgm="http://schemas.openxmlformats.org/drawingml/2006/diagram" xmlns:thm15="http://schemas.microsoft.com/office/thememl/2012/main" xmlns:we="http://schemas.microsoft.com/office/webextensions/webextension/2010/11" xmlns:ns39="http://www.w3.org/2003/InkML" xmlns:sl="http://schemas.openxmlformats.org/schemaLibrary/2006/main" xmlns:ns38="http://www.w3.org/1998/Math/MathML" xmlns:dgm14="http://schemas.microsoft.com/office/drawing/2010/diagram" xmlns:c16ac="http://schemas.microsoft.com/office/drawing/2014/chart/ac" xmlns:a="http://schemas.openxmlformats.org/drawingml/2006/main" xmlns:b="http://schemas.openxmlformats.org/officeDocument/2006/bibliography" xmlns:c="http://schemas.openxmlformats.org/drawingml/2006/chart" xmlns:cs="http://schemas.microsoft.com/office/drawing/2012/chartStyle" xmlns:pic14="http://schemas.microsoft.com/office/drawing/2010/picture" xmlns:lc="http://schemas.openxmlformats.org/drawingml/2006/lockedCanvas" xmlns:wetp="http://schemas.microsoft.com/office/webextensions/taskpanes/2010/11" r:id="rId15">
+        <w:r>
+          <w:rPr>
+            <w:rStyle w:val="Hyperlink"/>
+          </w:rPr>
+          <w:t>this</w:t>
+        </w:r>
+      </w:hyperlink>
+      <w:r>
+        <w:rPr>
+          <w:rStyle w:val=""/>
+        </w:rPr>
+        <w:t xml:space="preserve"> page.</w:t>
+      </w:r>
+    </w:p>
+    <w:p>
+      <w:pPr>
+        <w:pStyle w:val="Heading2"/>
+      </w:pPr>
+      <w:bookmarkStart w:name="_Toc16292719861254045362244327" w:id="1"/>
+      <w:r>
+        <w:rPr>
+          <w:rStyle w:val=""/>
+        </w:rPr>
+        <w:t>3.0 Filebeat configuration</w:t>
+      </w:r>
+      <w:r>
+        <w:rPr>
+          <w:rStyle w:val=""/>
+        </w:rPr>
+        <w:t xml:space="preserve">
+</w:t>
+      </w:r>
+      <w:r>
+        <w:rPr>
+          <w:rStyle w:val=""/>
+        </w:rPr>
+        <w:t xml:space="preserve">
+</w:t>
+      </w:r>
+      <w:bookmarkEnd w:id="1"/>
+      <w:bookmarkEnd/>
+    </w:p>
+    <w:p>
+      <w:pPr>
+        <w:pStyle w:val="Normal"/>
+      </w:pPr>
+      <w:r>
+        <w:rPr>
+          <w:rStyle w:val=""/>
+        </w:rPr>
+        <w:t>To configure Filebeat, you need to edit the configuration file. The default configuration file is called filebeat.yml and should be located in /etc/filebeat/. There is also example configuration file in the same folder called filebeat.reference.yml.</w:t>
+      </w:r>
+    </w:p>
+    <w:p>
+      <w:pPr>
+        <w:pStyle w:val="Heading3"/>
+      </w:pPr>
+      <w:bookmarkStart w:name="_Toc16292719861787187799119914" w:id="1"/>
+      <w:r>
+        <w:rPr>
+          <w:rStyle w:val=""/>
+        </w:rPr>
+        <w:t>3.1 Specifying modules</w:t>
+      </w:r>
+      <w:r>
+        <w:rPr>
+          <w:rStyle w:val=""/>
+        </w:rPr>
+        <w:t xml:space="preserve">
+</w:t>
+      </w:r>
+      <w:r>
+        <w:rPr>
+          <w:rStyle w:val=""/>
+        </w:rPr>
+        <w:t xml:space="preserve">
+</w:t>
+      </w:r>
+      <w:bookmarkEnd w:id="1"/>
+      <w:bookmarkEnd/>
+    </w:p>
+    <w:p>
+      <w:pPr>
+        <w:pStyle w:val="Normal"/>
+      </w:pPr>
+      <w:r>
+        <w:rPr>
+          <w:rStyle w:val=""/>
+        </w:rPr>
+        <w:t>Using filebeat modules is optional.</w:t>
+      </w:r>
+    </w:p>
+    <w:p>
+      <w:pPr>
+        <w:pStyle w:val="Normal"/>
+      </w:pPr>
+      <w:r>
+        <w:rPr>
+          <w:rStyle w:val=""/>
+        </w:rPr>
+        <w:t>Modules provide quick way to get started with processing log formats. They contain default configurations, elasticsearch pipeline definitions and kibana dashboards for a quick implementation. Modules can be enable in a few ways:</w:t>
+      </w:r>
+    </w:p>
+    <w:p>
+      <w:pPr>
+        <w:pStyle w:val="PCBulletList"/>
+        <w:numPr xmlns:cppr="http://schemas.microsoft.com/office/2006/coverPageProps" xmlns:dgm1611="http://schemas.microsoft.com/office/drawing/2016/11/diagram" xmlns:xdr="http://schemas.openxmlformats.org/drawingml/2006/spreadsheetDrawing" xmlns:wp15="http://schemas.microsoft.com/office/word/2012/wordprocessingDrawing" xmlns:pic="http://schemas.openxmlformats.org/drawingml/2006/picture" xmlns:a1611="http://schemas.microsoft.com/office/drawing/2016/11/main" xmlns:a16svg="http://schemas.microsoft.com/office/drawing/2016/SVG/main" xmlns:am3d="http://schemas.microsoft.com/office/drawing/2017/model3d" xmlns:pvml="urn:schemas-microsoft-com:office:powerpoint" xmlns:dgm1612="http://schemas.microsoft.com/office/drawing/2016/12/diagram" xmlns:comp="http://schemas.openxmlformats.org/drawingml/2006/compatibility" xmlns:xvml="urn:schemas-microsoft-com:office:excel" xmlns:c173="http://schemas.microsoft.com/office/drawing/2017/03/chart" xmlns:anam3d="http://schemas.microsoft.com/office/drawing/2018/animation/model3d" xmlns:adec="http://schemas.microsoft.com/office/drawing/2017/decorative" xmlns:oda="http://opendope.org/answers" xmlns:a18hc="http://schemas.microsoft.com/office/drawing/2018/hyperlinkcolor" xmlns:odc="http://opendope.org/conditions" xmlns:cdr="http://schemas.openxmlformats.org/drawingml/2006/chartDrawing" xmlns:odi="http://opendope.org/components" xmlns:msink="http://schemas.microsoft.com/ink/2010/main" xmlns:cdr14="http://schemas.microsoft.com/office/drawing/2010/chartDrawing" xmlns:iact="http://schemas.microsoft.com/office/powerpoint/2014/inkAction" xmlns:an18="http://schemas.microsoft.com/office/drawing/2018/animation" xmlns:odq="http://opendope.org/questions" xmlns:w16cid="http://schemas.microsoft.com/office/word/2016/wordml/cid" xmlns:dsp="http://schemas.microsoft.com/office/drawing/2008/diagram" xmlns:odx="http://opendope.org/xpaths" xmlns:a15="http://schemas.microsoft.com/office/drawing/2012/main" xmlns:a14="http://schemas.microsoft.com/office/drawing/2010/main" xmlns:c15="http://schemas.microsoft.com/office/drawing/2012/chart" xmlns:a13cmd="http://schemas.microsoft.com/office/drawing/2013/main/command" xmlns:c14="http://schemas.microsoft.com/office/drawing/2007/8/2/chart" xmlns:a16="http://schemas.microsoft.com/office/drawing/2014/main" xmlns:odgm="http://opendope.org/SmartArt/DataHierarchy" xmlns:c16="http://schemas.microsoft.com/office/drawing/2014/chart" xmlns:dgm="http://schemas.openxmlformats.org/drawingml/2006/diagram" xmlns:thm15="http://schemas.microsoft.com/office/thememl/2012/main" xmlns:we="http://schemas.microsoft.com/office/webextensions/webextension/2010/11" xmlns:ns39="http://www.w3.org/2003/InkML" xmlns:sl="http://schemas.openxmlformats.org/schemaLibrary/2006/main" xmlns:ns38="http://www.w3.org/1998/Math/MathML" xmlns:dgm14="http://schemas.microsoft.com/office/drawing/2010/diagram" xmlns:c16ac="http://schemas.microsoft.com/office/drawing/2014/chart/ac" xmlns:a="http://schemas.openxmlformats.org/drawingml/2006/main" xmlns:b="http://schemas.openxmlformats.org/officeDocument/2006/bibliography" xmlns:c="http://schemas.openxmlformats.org/drawingml/2006/chart" xmlns:cs="http://schemas.microsoft.com/office/drawing/2012/chartStyle" xmlns:pic14="http://schemas.microsoft.com/office/drawing/2010/picture" xmlns:lc="http://schemas.openxmlformats.org/drawingml/2006/lockedCanvas" xmlns:wetp="http://schemas.microsoft.com/office/webextensions/taskpanes/2010/11">
+          <w:ilvl w:val="0"/>
+          <w:numId w:val="15"/>
+        </w:numPr>
+      </w:pPr>
+      <w:r>
+        <w:rPr>
+          <w:rStyle w:val=""/>
+        </w:rPr>
+        <w:t>Enable modules configs in the modules.d directory</w:t>
+      </w:r>
+    </w:p>
+    <w:p>
+      <w:pPr>
+        <w:pStyle w:val="PCBulletList"/>
+        <w:numPr xmlns:cppr="http://schemas.microsoft.com/office/2006/coverPageProps" xmlns:dgm1611="http://schemas.microsoft.com/office/drawing/2016/11/diagram" xmlns:xdr="http://schemas.openxmlformats.org/drawingml/2006/spreadsheetDrawing" xmlns:wp15="http://schemas.microsoft.com/office/word/2012/wordprocessingDrawing" xmlns:pic="http://schemas.openxmlformats.org/drawingml/2006/picture" xmlns:a1611="http://schemas.microsoft.com/office/drawing/2016/11/main" xmlns:a16svg="http://schemas.microsoft.com/office/drawing/2016/SVG/main" xmlns:am3d="http://schemas.microsoft.com/office/drawing/2017/model3d" xmlns:pvml="urn:schemas-microsoft-com:office:powerpoint" xmlns:dgm1612="http://schemas.microsoft.com/office/drawing/2016/12/diagram" xmlns:comp="http://schemas.openxmlformats.org/drawingml/2006/compatibility" xmlns:xvml="urn:schemas-microsoft-com:office:excel" xmlns:c173="http://schemas.microsoft.com/office/drawing/2017/03/chart" xmlns:anam3d="http://schemas.microsoft.com/office/drawing/2018/animation/model3d" xmlns:adec="http://schemas.microsoft.com/office/drawing/2017/decorative" xmlns:oda="http://opendope.org/answers" xmlns:a18hc="http://schemas.microsoft.com/office/drawing/2018/hyperlinkcolor" xmlns:odc="http://opendope.org/conditions" xmlns:cdr="http://schemas.openxmlformats.org/drawingml/2006/chartDrawing" xmlns:odi="http://opendope.org/components" xmlns:msink="http://schemas.microsoft.com/ink/2010/main" xmlns:cdr14="http://schemas.microsoft.com/office/drawing/2010/chartDrawing" xmlns:iact="http://schemas.microsoft.com/office/powerpoint/2014/inkAction" xmlns:an18="http://schemas.microsoft.com/office/drawing/2018/animation" xmlns:odq="http://opendope.org/questions" xmlns:w16cid="http://schemas.microsoft.com/office/word/2016/wordml/cid" xmlns:dsp="http://schemas.microsoft.com/office/drawing/2008/diagram" xmlns:odx="http://opendope.org/xpaths" xmlns:a15="http://schemas.microsoft.com/office/drawing/2012/main" xmlns:a14="http://schemas.microsoft.com/office/drawing/2010/main" xmlns:c15="http://schemas.microsoft.com/office/drawing/2012/chart" xmlns:a13cmd="http://schemas.microsoft.com/office/drawing/2013/main/command" xmlns:c14="http://schemas.microsoft.com/office/drawing/2007/8/2/chart" xmlns:a16="http://schemas.microsoft.com/office/drawing/2014/main" xmlns:odgm="http://opendope.org/SmartArt/DataHierarchy" xmlns:c16="http://schemas.microsoft.com/office/drawing/2014/chart" xmlns:dgm="http://schemas.openxmlformats.org/drawingml/2006/diagram" xmlns:thm15="http://schemas.microsoft.com/office/thememl/2012/main" xmlns:we="http://schemas.microsoft.com/office/webextensions/webextension/2010/11" xmlns:ns39="http://www.w3.org/2003/InkML" xmlns:sl="http://schemas.openxmlformats.org/schemaLibrary/2006/main" xmlns:ns38="http://www.w3.org/1998/Math/MathML" xmlns:dgm14="http://schemas.microsoft.com/office/drawing/2010/diagram" xmlns:c16ac="http://schemas.microsoft.com/office/drawing/2014/chart/ac" xmlns:a="http://schemas.openxmlformats.org/drawingml/2006/main" xmlns:b="http://schemas.openxmlformats.org/officeDocument/2006/bibliography" xmlns:c="http://schemas.openxmlformats.org/drawingml/2006/chart" xmlns:cs="http://schemas.microsoft.com/office/drawing/2012/chartStyle" xmlns:pic14="http://schemas.microsoft.com/office/drawing/2010/picture" xmlns:lc="http://schemas.openxmlformats.org/drawingml/2006/lockedCanvas" xmlns:wetp="http://schemas.microsoft.com/office/webextensions/taskpanes/2010/11">
+          <w:ilvl w:val="0"/>
+          <w:numId w:val="15"/>
+        </w:numPr>
+      </w:pPr>
+      <w:r>
+        <w:rPr>
+          <w:rStyle w:val=""/>
+        </w:rPr>
+        <w:t>Enable modules when you run filebeat</w:t>
+      </w:r>
+    </w:p>
+    <w:p>
+      <w:pPr>
+        <w:pStyle w:val="PCBulletList"/>
+        <w:numPr xmlns:cppr="http://schemas.microsoft.com/office/2006/coverPageProps" xmlns:dgm1611="http://schemas.microsoft.com/office/drawing/2016/11/diagram" xmlns:xdr="http://schemas.openxmlformats.org/drawingml/2006/spreadsheetDrawing" xmlns:wp15="http://schemas.microsoft.com/office/word/2012/wordprocessingDrawing" xmlns:pic="http://schemas.openxmlformats.org/drawingml/2006/picture" xmlns:a1611="http://schemas.microsoft.com/office/drawing/2016/11/main" xmlns:a16svg="http://schemas.microsoft.com/office/drawing/2016/SVG/main" xmlns:am3d="http://schemas.microsoft.com/office/drawing/2017/model3d" xmlns:pvml="urn:schemas-microsoft-com:office:powerpoint" xmlns:dgm1612="http://schemas.microsoft.com/office/drawing/2016/12/diagram" xmlns:comp="http://schemas.openxmlformats.org/drawingml/2006/compatibility" xmlns:xvml="urn:schemas-microsoft-com:office:excel" xmlns:c173="http://schemas.microsoft.com/office/drawing/2017/03/chart" xmlns:anam3d="http://schemas.microsoft.com/office/drawing/2018/animation/model3d" xmlns:adec="http://schemas.microsoft.com/office/drawing/2017/decorative" xmlns:oda="http://opendope.org/answers" xmlns:a18hc="http://schemas.microsoft.com/office/drawing/2018/hyperlinkcolor" xmlns:odc="http://opendope.org/conditions" xmlns:cdr="http://schemas.openxmlformats.org/drawingml/2006/chartDrawing" xmlns:odi="http://opendope.org/components" xmlns:msink="http://schemas.microsoft.com/ink/2010/main" xmlns:cdr14="http://schemas.microsoft.com/office/drawing/2010/chartDrawing" xmlns:iact="http://schemas.microsoft.com/office/powerpoint/2014/inkAction" xmlns:an18="http://schemas.microsoft.com/office/drawing/2018/animation" xmlns:odq="http://opendope.org/questions" xmlns:w16cid="http://schemas.microsoft.com/office/word/2016/wordml/cid" xmlns:dsp="http://schemas.microsoft.com/office/drawing/2008/diagram" xmlns:odx="http://opendope.org/xpaths" xmlns:a15="http://schemas.microsoft.com/office/drawing/2012/main" xmlns:a14="http://schemas.microsoft.com/office/drawing/2010/main" xmlns:c15="http://schemas.microsoft.com/office/drawing/2012/chart" xmlns:a13cmd="http://schemas.microsoft.com/office/drawing/2013/main/command" xmlns:c14="http://schemas.microsoft.com/office/drawing/2007/8/2/chart" xmlns:a16="http://schemas.microsoft.com/office/drawing/2014/main" xmlns:odgm="http://opendope.org/SmartArt/DataHierarchy" xmlns:c16="http://schemas.microsoft.com/office/drawing/2014/chart" xmlns:dgm="http://schemas.openxmlformats.org/drawingml/2006/diagram" xmlns:thm15="http://schemas.microsoft.com/office/thememl/2012/main" xmlns:we="http://schemas.microsoft.com/office/webextensions/webextension/2010/11" xmlns:ns39="http://www.w3.org/2003/InkML" xmlns:sl="http://schemas.openxmlformats.org/schemaLibrary/2006/main" xmlns:ns38="http://www.w3.org/1998/Math/MathML" xmlns:dgm14="http://schemas.microsoft.com/office/drawing/2010/diagram" xmlns:c16ac="http://schemas.microsoft.com/office/drawing/2014/chart/ac" xmlns:a="http://schemas.openxmlformats.org/drawingml/2006/main" xmlns:b="http://schemas.openxmlformats.org/officeDocument/2006/bibliography" xmlns:c="http://schemas.openxmlformats.org/drawingml/2006/chart" xmlns:cs="http://schemas.microsoft.com/office/drawing/2012/chartStyle" xmlns:pic14="http://schemas.microsoft.com/office/drawing/2010/picture" xmlns:lc="http://schemas.openxmlformats.org/drawingml/2006/lockedCanvas" xmlns:wetp="http://schemas.microsoft.com/office/webextensions/taskpanes/2010/11">
+          <w:ilvl w:val="0"/>
+          <w:numId w:val="15"/>
+        </w:numPr>
+      </w:pPr>
+      <w:r>
+        <w:rPr>
+          <w:rStyle w:val=""/>
+        </w:rPr>
+        <w:t>Enable module configs in the filebeat.yml file</w:t>
+      </w:r>
+    </w:p>
+    <w:p>
+      <w:pPr>
+        <w:pStyle w:val="Normal"/>
+      </w:pPr>
+      <w:r>
+        <w:rPr>
+          <w:rStyle w:val=""/>
+        </w:rPr>
+        <w:t xml:space="preserve">For more information on each way visit </w:t>
+      </w:r>
+      <w:hyperlink xmlns:cppr="http://schemas.microsoft.com/office/2006/coverPageProps" xmlns:dgm1611="http://schemas.microsoft.com/office/drawing/2016/11/diagram" xmlns:xdr="http://schemas.openxmlformats.org/drawingml/2006/spreadsheetDrawing" xmlns:wp15="http://schemas.microsoft.com/office/word/2012/wordprocessingDrawing" xmlns:pic="http://schemas.openxmlformats.org/drawingml/2006/picture" xmlns:a1611="http://schemas.microsoft.com/office/drawing/2016/11/main" xmlns:a16svg="http://schemas.microsoft.com/office/drawing/2016/SVG/main" xmlns:am3d="http://schemas.microsoft.com/office/drawing/2017/model3d" xmlns:pvml="urn:schemas-microsoft-com:office:powerpoint" xmlns:dgm1612="http://schemas.microsoft.com/office/drawing/2016/12/diagram" xmlns:comp="http://schemas.openxmlformats.org/drawingml/2006/compatibility" xmlns:xvml="urn:schemas-microsoft-com:office:excel" xmlns:c173="http://schemas.microsoft.com/office/drawing/2017/03/chart" xmlns:anam3d="http://schemas.microsoft.com/office/drawing/2018/animation/model3d" xmlns:adec="http://schemas.microsoft.com/office/drawing/2017/decorative" xmlns:oda="http://opendope.org/answers" xmlns:a18hc="http://schemas.microsoft.com/office/drawing/2018/hyperlinkcolor" xmlns:odc="http://opendope.org/conditions" xmlns:cdr="http://schemas.openxmlformats.org/drawingml/2006/chartDrawing" xmlns:odi="http://opendope.org/components" xmlns:msink="http://schemas.microsoft.com/ink/2010/main" xmlns:cdr14="http://schemas.microsoft.com/office/drawing/2010/chartDrawing" xmlns:iact="http://schemas.microsoft.com/office/powerpoint/2014/inkAction" xmlns:an18="http://schemas.microsoft.com/office/drawing/2018/animation" xmlns:odq="http://opendope.org/questions" xmlns:w16cid="http://schemas.microsoft.com/office/word/2016/wordml/cid" xmlns:dsp="http://schemas.microsoft.com/office/drawing/2008/diagram" xmlns:odx="http://opendope.org/xpaths" xmlns:a15="http://schemas.microsoft.com/office/drawing/2012/main" xmlns:a14="http://schemas.microsoft.com/office/drawing/2010/main" xmlns:c15="http://schemas.microsoft.com/office/drawing/2012/chart" xmlns:a13cmd="http://schemas.microsoft.com/office/drawing/2013/main/command" xmlns:c14="http://schemas.microsoft.com/office/drawing/2007/8/2/chart" xmlns:a16="http://schemas.microsoft.com/office/drawing/2014/main" xmlns:odgm="http://opendope.org/SmartArt/DataHierarchy" xmlns:c16="http://schemas.microsoft.com/office/drawing/2014/chart" xmlns:dgm="http://schemas.openxmlformats.org/drawingml/2006/diagram" xmlns:thm15="http://schemas.microsoft.com/office/thememl/2012/main" xmlns:we="http://schemas.microsoft.com/office/webextensions/webextension/2010/11" xmlns:ns39="http://www.w3.org/2003/InkML" xmlns:sl="http://schemas.openxmlformats.org/schemaLibrary/2006/main" xmlns:ns38="http://www.w3.org/1998/Math/MathML" xmlns:dgm14="http://schemas.microsoft.com/office/drawing/2010/diagram" xmlns:c16ac="http://schemas.microsoft.com/office/drawing/2014/chart/ac" xmlns:a="http://schemas.openxmlformats.org/drawingml/2006/main" xmlns:b="http://schemas.openxmlformats.org/officeDocument/2006/bibliography" xmlns:c="http://schemas.openxmlformats.org/drawingml/2006/chart" xmlns:cs="http://schemas.microsoft.com/office/drawing/2012/chartStyle" xmlns:pic14="http://schemas.microsoft.com/office/drawing/2010/picture" xmlns:lc="http://schemas.openxmlformats.org/drawingml/2006/lockedCanvas" xmlns:wetp="http://schemas.microsoft.com/office/webextensions/taskpanes/2010/11" r:id="rId16">
+        <w:r>
+          <w:rPr>
+            <w:rStyle w:val="Hyperlink"/>
+          </w:rPr>
+          <w:t>this</w:t>
+        </w:r>
+      </w:hyperlink>
+      <w:r>
+        <w:rPr>
+          <w:rStyle w:val=""/>
+        </w:rPr>
+        <w:t xml:space="preserve"> page.</w:t>
+      </w:r>
+    </w:p>
+    <w:p>
+      <w:pPr>
+        <w:pStyle w:val="Heading3"/>
+      </w:pPr>
+      <w:bookmarkStart w:name="_Toc16292719862481070359846728" w:id="1"/>
+      <w:r>
+        <w:rPr>
+          <w:rStyle w:val=""/>
+        </w:rPr>
+        <w:t>3.2 Inputs configuration</w:t>
+      </w:r>
+      <w:r>
+        <w:rPr>
+          <w:rStyle w:val=""/>
+        </w:rPr>
+        <w:t xml:space="preserve">
+</w:t>
+      </w:r>
+      <w:r>
+        <w:rPr>
+          <w:rStyle w:val=""/>
+        </w:rPr>
+        <w:t xml:space="preserve">
+</w:t>
+      </w:r>
+      <w:bookmarkEnd w:id="1"/>
+      <w:bookmarkEnd/>
+    </w:p>
+    <w:p>
+      <w:pPr>
+        <w:pStyle w:val="Normal"/>
+      </w:pPr>
+      <w:r>
+        <w:rPr>
+          <w:rStyle w:val=""/>
+        </w:rPr>
+        <w:t>Another way of configuration is to manually configure inputs as oppose to enabling modules. To do so you specify list of inputs in the filebeat.inputs section of filebeat.yml file. Inputs specify how filebeat locates and processes input data.</w:t>
+      </w:r>
+    </w:p>
+    <w:p>
+      <w:pPr>
+        <w:pStyle w:val="PCCode"/>
+      </w:pPr>
+      <w:r>
+        <w:rPr>
+          <w:rStyle w:val=""/>
+        </w:rPr>
+        <w:t>filebeat.inputs:</w:t>
+        <w:cr/>
+      </w:r>
+      <w:r>
+        <w:rPr>
+          <w:rStyle w:val=""/>
+        </w:rPr>
+        <w:t xml:space="preserve">
+</w:t>
+      </w:r>
+      <w:r>
+        <w:rPr>
+          <w:rStyle w:val=""/>
+        </w:rPr>
+        <w:t>- type: log</w:t>
+        <w:cr/>
+      </w:r>
+      <w:r>
+        <w:rPr>
+          <w:rStyle w:val=""/>
+        </w:rPr>
+        <w:t xml:space="preserve">
+</w:t>
+      </w:r>
+      <w:r>
+        <w:rPr>
+          <w:rStyle w:val=""/>
+        </w:rPr>
+        <w:t xml:space="preserve">  paths:</w:t>
+        <w:cr/>
+      </w:r>
+      <w:r>
+        <w:rPr>
+          <w:rStyle w:val=""/>
+        </w:rPr>
+        <w:t xml:space="preserve">
+</w:t>
+      </w:r>
+      <w:r>
+        <w:rPr>
+          <w:rStyle w:val=""/>
+        </w:rPr>
+        <w:t xml:space="preserve">    - /var/log/system.log</w:t>
+        <w:cr/>
+      </w:r>
+      <w:r>
+        <w:rPr>
+          <w:rStyle w:val=""/>
+        </w:rPr>
+        <w:t xml:space="preserve">
+</w:t>
+      </w:r>
+      <w:r>
+        <w:rPr>
+          <w:rStyle w:val=""/>
+        </w:rPr>
+        <w:t xml:space="preserve">    - /var/log/wifi.log</w:t>
+        <w:cr/>
+      </w:r>
+      <w:r>
+        <w:rPr>
+          <w:rStyle w:val=""/>
+        </w:rPr>
+        <w:t xml:space="preserve">
+</w:t>
+      </w:r>
+      <w:r>
+        <w:rPr>
+          <w:rStyle w:val=""/>
+        </w:rPr>
+        <w:t>- type: log</w:t>
+        <w:cr/>
+      </w:r>
+      <w:r>
+        <w:rPr>
+          <w:rStyle w:val=""/>
+        </w:rPr>
+        <w:t xml:space="preserve">
+</w:t>
+      </w:r>
+      <w:r>
+        <w:rPr>
+          <w:rStyle w:val=""/>
+        </w:rPr>
+        <w:t xml:space="preserve">  paths:</w:t>
+        <w:cr/>
+      </w:r>
+      <w:r>
+        <w:rPr>
+          <w:rStyle w:val=""/>
+        </w:rPr>
+        <w:t xml:space="preserve">
+</w:t>
+      </w:r>
+      <w:r>
+        <w:rPr>
+          <w:rStyle w:val=""/>
+        </w:rPr>
+        <w:t xml:space="preserve">    - "/var/log/apache2/*"</w:t>
+        <w:cr/>
+      </w:r>
+      <w:r>
+        <w:rPr>
+          <w:rStyle w:val=""/>
+        </w:rPr>
+        <w:t xml:space="preserve">
+</w:t>
+      </w:r>
+      <w:r>
+        <w:rPr>
+          <w:rStyle w:val=""/>
+        </w:rPr>
+        <w:t xml:space="preserve">  fields:</w:t>
+        <w:cr/>
+      </w:r>
+      <w:r>
+        <w:rPr>
+          <w:rStyle w:val=""/>
+        </w:rPr>
+        <w:t xml:space="preserve">
+</w:t>
+      </w:r>
+      <w:r>
+        <w:rPr>
+          <w:rStyle w:val=""/>
+        </w:rPr>
+        <w:t xml:space="preserve">    apache: true</w:t>
+        <w:cr/>
+      </w:r>
+      <w:r>
+        <w:rPr>
+          <w:rStyle w:val=""/>
+        </w:rPr>
+        <w:t xml:space="preserve">
+</w:t>
+      </w:r>
+      <w:r>
+        <w:rPr>
+          <w:rStyle w:val=""/>
+        </w:rPr>
+        <w:t xml:space="preserve">  fields_under_root: true</w:t>
+        <w:cr/>
+      </w:r>
+    </w:p>
+    <w:p>
+      <w:pPr>
+        <w:pStyle w:val="Normal"/>
+      </w:pPr>
+      <w:r>
+        <w:rPr>
+          <w:rStyle w:val=""/>
+        </w:rPr>
+        <w:t xml:space="preserve">Multiple inputs can be used even if they are the same type. Filebeat supports many inputs. See all available </w:t>
+      </w:r>
+      <w:hyperlink xmlns:cppr="http://schemas.microsoft.com/office/2006/coverPageProps" xmlns:dgm1611="http://schemas.microsoft.com/office/drawing/2016/11/diagram" xmlns:xdr="http://schemas.openxmlformats.org/drawingml/2006/spreadsheetDrawing" xmlns:wp15="http://schemas.microsoft.com/office/word/2012/wordprocessingDrawing" xmlns:pic="http://schemas.openxmlformats.org/drawingml/2006/picture" xmlns:a1611="http://schemas.microsoft.com/office/drawing/2016/11/main" xmlns:a16svg="http://schemas.microsoft.com/office/drawing/2016/SVG/main" xmlns:am3d="http://schemas.microsoft.com/office/drawing/2017/model3d" xmlns:pvml="urn:schemas-microsoft-com:office:powerpoint" xmlns:dgm1612="http://schemas.microsoft.com/office/drawing/2016/12/diagram" xmlns:comp="http://schemas.openxmlformats.org/drawingml/2006/compatibility" xmlns:xvml="urn:schemas-microsoft-com:office:excel" xmlns:c173="http://schemas.microsoft.com/office/drawing/2017/03/chart" xmlns:anam3d="http://schemas.microsoft.com/office/drawing/2018/animation/model3d" xmlns:adec="http://schemas.microsoft.com/office/drawing/2017/decorative" xmlns:oda="http://opendope.org/answers" xmlns:a18hc="http://schemas.microsoft.com/office/drawing/2018/hyperlinkcolor" xmlns:odc="http://opendope.org/conditions" xmlns:cdr="http://schemas.openxmlformats.org/drawingml/2006/chartDrawing" xmlns:odi="http://opendope.org/components" xmlns:msink="http://schemas.microsoft.com/ink/2010/main" xmlns:cdr14="http://schemas.microsoft.com/office/drawing/2010/chartDrawing" xmlns:iact="http://schemas.microsoft.com/office/powerpoint/2014/inkAction" xmlns:an18="http://schemas.microsoft.com/office/drawing/2018/animation" xmlns:odq="http://opendope.org/questions" xmlns:w16cid="http://schemas.microsoft.com/office/word/2016/wordml/cid" xmlns:dsp="http://schemas.microsoft.com/office/drawing/2008/diagram" xmlns:odx="http://opendope.org/xpaths" xmlns:a15="http://schemas.microsoft.com/office/drawing/2012/main" xmlns:a14="http://schemas.microsoft.com/office/drawing/2010/main" xmlns:c15="http://schemas.microsoft.com/office/drawing/2012/chart" xmlns:a13cmd="http://schemas.microsoft.com/office/drawing/2013/main/command" xmlns:c14="http://schemas.microsoft.com/office/drawing/2007/8/2/chart" xmlns:a16="http://schemas.microsoft.com/office/drawing/2014/main" xmlns:odgm="http://opendope.org/SmartArt/DataHierarchy" xmlns:c16="http://schemas.microsoft.com/office/drawing/2014/chart" xmlns:dgm="http://schemas.openxmlformats.org/drawingml/2006/diagram" xmlns:thm15="http://schemas.microsoft.com/office/thememl/2012/main" xmlns:we="http://schemas.microsoft.com/office/webextensions/webextension/2010/11" xmlns:ns39="http://www.w3.org/2003/InkML" xmlns:sl="http://schemas.openxmlformats.org/schemaLibrary/2006/main" xmlns:ns38="http://www.w3.org/1998/Math/MathML" xmlns:dgm14="http://schemas.microsoft.com/office/drawing/2010/diagram" xmlns:c16ac="http://schemas.microsoft.com/office/drawing/2014/chart/ac" xmlns:a="http://schemas.openxmlformats.org/drawingml/2006/main" xmlns:b="http://schemas.openxmlformats.org/officeDocument/2006/bibliography" xmlns:c="http://schemas.openxmlformats.org/drawingml/2006/chart" xmlns:cs="http://schemas.microsoft.com/office/drawing/2012/chartStyle" xmlns:pic14="http://schemas.microsoft.com/office/drawing/2010/picture" xmlns:lc="http://schemas.openxmlformats.org/drawingml/2006/lockedCanvas" xmlns:wetp="http://schemas.microsoft.com/office/webextensions/taskpanes/2010/11" r:id="rId17">
+        <w:r>
+          <w:rPr>
+            <w:rStyle w:val="Hyperlink"/>
+          </w:rPr>
+          <w:t>here</w:t>
+        </w:r>
+      </w:hyperlink>
+      <w:r>
+        <w:rPr>
+          <w:rStyle w:val=""/>
+        </w:rPr>
+        <w:t>.</w:t>
+      </w:r>
+    </w:p>
+    <w:p>
+      <w:pPr>
+        <w:pStyle w:val="Heading3"/>
+      </w:pPr>
+      <w:bookmarkStart w:name="_Toc1629271986315934282976948" w:id="1"/>
+      <w:r>
+        <w:rPr>
+          <w:rStyle w:val=""/>
+        </w:rPr>
+        <w:t>3.3 Output configuration</w:t>
+      </w:r>
+      <w:r>
+        <w:rPr>
+          <w:rStyle w:val=""/>
+        </w:rPr>
+        <w:t xml:space="preserve">
+</w:t>
+      </w:r>
+      <w:r>
+        <w:rPr>
+          <w:rStyle w:val=""/>
+        </w:rPr>
+        <w:t xml:space="preserve">
+</w:t>
+      </w:r>
+      <w:bookmarkEnd w:id="1"/>
+      <w:bookmarkEnd/>
+    </w:p>
+    <w:p>
+      <w:pPr>
+        <w:pStyle w:val="Normal"/>
+      </w:pPr>
+      <w:r>
+        <w:rPr>
+          <w:rStyle w:val=""/>
+        </w:rPr>
+        <w:t>Output can be configured in an output section of a filebeat config file. Only one output can be defined. Filebeat supports a variety of outputs. Some of them are logstash and elasticsearch. Example of logstash output:</w:t>
+      </w:r>
+    </w:p>
+    <w:p>
+      <w:pPr>
+        <w:pStyle w:val="PCCode"/>
+      </w:pPr>
+      <w:r>
+        <w:rPr>
+          <w:rStyle w:val=""/>
+        </w:rPr>
+        <w:t>output.logstash:</w:t>
+        <w:cr/>
+      </w:r>
+      <w:r>
+        <w:rPr>
+          <w:rStyle w:val=""/>
+        </w:rPr>
+        <w:t xml:space="preserve">
+</w:t>
+      </w:r>
+      <w:r>
+        <w:rPr>
+          <w:rStyle w:val=""/>
+        </w:rPr>
+        <w:t xml:space="preserve">  hosts: ["0.0.0.0:5044"]</w:t>
+        <w:cr/>
+      </w:r>
+      <w:r>
+        <w:rPr>
+          <w:rStyle w:val=""/>
+        </w:rPr>
+        <w:t xml:space="preserve">
+</w:t>
+      </w:r>
+      <w:r>
+        <w:rPr>
+          <w:rStyle w:val=""/>
+        </w:rPr>
+        <w:t xml:space="preserve">  ssl.enabled: true</w:t>
+        <w:cr/>
+      </w:r>
+      <w:r>
+        <w:rPr>
+          <w:rStyle w:val=""/>
+        </w:rPr>
+        <w:t xml:space="preserve">
+</w:t>
+      </w:r>
+      <w:r>
+        <w:rPr>
+          <w:rStyle w:val=""/>
+        </w:rPr>
+        <w:t xml:space="preserve">  ssl.certificate_authorities: ["/etc/logstash/logstash.crt"]</w:t>
+        <w:cr/>
+      </w:r>
+    </w:p>
+    <w:p>
+      <w:pPr>
+        <w:pStyle w:val="Normal"/>
+      </w:pPr>
+      <w:r>
+        <w:rPr>
+          <w:rStyle w:val=""/>
+        </w:rPr>
+        <w:t xml:space="preserve">For more information about logstash output go </w:t>
+      </w:r>
+      <w:hyperlink xmlns:cppr="http://schemas.microsoft.com/office/2006/coverPageProps" xmlns:dgm1611="http://schemas.microsoft.com/office/drawing/2016/11/diagram" xmlns:xdr="http://schemas.openxmlformats.org/drawingml/2006/spreadsheetDrawing" xmlns:wp15="http://schemas.microsoft.com/office/word/2012/wordprocessingDrawing" xmlns:pic="http://schemas.openxmlformats.org/drawingml/2006/picture" xmlns:a1611="http://schemas.microsoft.com/office/drawing/2016/11/main" xmlns:a16svg="http://schemas.microsoft.com/office/drawing/2016/SVG/main" xmlns:am3d="http://schemas.microsoft.com/office/drawing/2017/model3d" xmlns:pvml="urn:schemas-microsoft-com:office:powerpoint" xmlns:dgm1612="http://schemas.microsoft.com/office/drawing/2016/12/diagram" xmlns:comp="http://schemas.openxmlformats.org/drawingml/2006/compatibility" xmlns:xvml="urn:schemas-microsoft-com:office:excel" xmlns:c173="http://schemas.microsoft.com/office/drawing/2017/03/chart" xmlns:anam3d="http://schemas.microsoft.com/office/drawing/2018/animation/model3d" xmlns:adec="http://schemas.microsoft.com/office/drawing/2017/decorative" xmlns:oda="http://opendope.org/answers" xmlns:a18hc="http://schemas.microsoft.com/office/drawing/2018/hyperlinkcolor" xmlns:odc="http://opendope.org/conditions" xmlns:cdr="http://schemas.openxmlformats.org/drawingml/2006/chartDrawing" xmlns:odi="http://opendope.org/components" xmlns:msink="http://schemas.microsoft.com/ink/2010/main" xmlns:cdr14="http://schemas.microsoft.com/office/drawing/2010/chartDrawing" xmlns:iact="http://schemas.microsoft.com/office/powerpoint/2014/inkAction" xmlns:an18="http://schemas.microsoft.com/office/drawing/2018/animation" xmlns:odq="http://opendope.org/questions" xmlns:w16cid="http://schemas.microsoft.com/office/word/2016/wordml/cid" xmlns:dsp="http://schemas.microsoft.com/office/drawing/2008/diagram" xmlns:odx="http://opendope.org/xpaths" xmlns:a15="http://schemas.microsoft.com/office/drawing/2012/main" xmlns:a14="http://schemas.microsoft.com/office/drawing/2010/main" xmlns:c15="http://schemas.microsoft.com/office/drawing/2012/chart" xmlns:a13cmd="http://schemas.microsoft.com/office/drawing/2013/main/command" xmlns:c14="http://schemas.microsoft.com/office/drawing/2007/8/2/chart" xmlns:a16="http://schemas.microsoft.com/office/drawing/2014/main" xmlns:odgm="http://opendope.org/SmartArt/DataHierarchy" xmlns:c16="http://schemas.microsoft.com/office/drawing/2014/chart" xmlns:dgm="http://schemas.openxmlformats.org/drawingml/2006/diagram" xmlns:thm15="http://schemas.microsoft.com/office/thememl/2012/main" xmlns:we="http://schemas.microsoft.com/office/webextensions/webextension/2010/11" xmlns:ns39="http://www.w3.org/2003/InkML" xmlns:sl="http://schemas.openxmlformats.org/schemaLibrary/2006/main" xmlns:ns38="http://www.w3.org/1998/Math/MathML" xmlns:dgm14="http://schemas.microsoft.com/office/drawing/2010/diagram" xmlns:c16ac="http://schemas.microsoft.com/office/drawing/2014/chart/ac" xmlns:a="http://schemas.openxmlformats.org/drawingml/2006/main" xmlns:b="http://schemas.openxmlformats.org/officeDocument/2006/bibliography" xmlns:c="http://schemas.openxmlformats.org/drawingml/2006/chart" xmlns:cs="http://schemas.microsoft.com/office/drawing/2012/chartStyle" xmlns:pic14="http://schemas.microsoft.com/office/drawing/2010/picture" xmlns:lc="http://schemas.openxmlformats.org/drawingml/2006/lockedCanvas" xmlns:wetp="http://schemas.microsoft.com/office/webextensions/taskpanes/2010/11" r:id="rId18">
+        <w:r>
+          <w:rPr>
+            <w:rStyle w:val="Hyperlink"/>
+          </w:rPr>
+          <w:t>here</w:t>
+        </w:r>
+      </w:hyperlink>
+      <w:r>
+        <w:rPr>
+          <w:rStyle w:val=""/>
+        </w:rPr>
+        <w:t xml:space="preserve"> or for more information on other output options go </w:t>
+      </w:r>
+      <w:hyperlink xmlns:cppr="http://schemas.microsoft.com/office/2006/coverPageProps" xmlns:dgm1611="http://schemas.microsoft.com/office/drawing/2016/11/diagram" xmlns:xdr="http://schemas.openxmlformats.org/drawingml/2006/spreadsheetDrawing" xmlns:wp15="http://schemas.microsoft.com/office/word/2012/wordprocessingDrawing" xmlns:pic="http://schemas.openxmlformats.org/drawingml/2006/picture" xmlns:a1611="http://schemas.microsoft.com/office/drawing/2016/11/main" xmlns:a16svg="http://schemas.microsoft.com/office/drawing/2016/SVG/main" xmlns:am3d="http://schemas.microsoft.com/office/drawing/2017/model3d" xmlns:pvml="urn:schemas-microsoft-com:office:powerpoint" xmlns:dgm1612="http://schemas.microsoft.com/office/drawing/2016/12/diagram" xmlns:comp="http://schemas.openxmlformats.org/drawingml/2006/compatibility" xmlns:xvml="urn:schemas-microsoft-com:office:excel" xmlns:c173="http://schemas.microsoft.com/office/drawing/2017/03/chart" xmlns:anam3d="http://schemas.microsoft.com/office/drawing/2018/animation/model3d" xmlns:adec="http://schemas.microsoft.com/office/drawing/2017/decorative" xmlns:oda="http://opendope.org/answers" xmlns:a18hc="http://schemas.microsoft.com/office/drawing/2018/hyperlinkcolor" xmlns:odc="http://opendope.org/conditions" xmlns:cdr="http://schemas.openxmlformats.org/drawingml/2006/chartDrawing" xmlns:odi="http://opendope.org/components" xmlns:msink="http://schemas.microsoft.com/ink/2010/main" xmlns:cdr14="http://schemas.microsoft.com/office/drawing/2010/chartDrawing" xmlns:iact="http://schemas.microsoft.com/office/powerpoint/2014/inkAction" xmlns:an18="http://schemas.microsoft.com/office/drawing/2018/animation" xmlns:odq="http://opendope.org/questions" xmlns:w16cid="http://schemas.microsoft.com/office/word/2016/wordml/cid" xmlns:dsp="http://schemas.microsoft.com/office/drawing/2008/diagram" xmlns:odx="http://opendope.org/xpaths" xmlns:a15="http://schemas.microsoft.com/office/drawing/2012/main" xmlns:a14="http://schemas.microsoft.com/office/drawing/2010/main" xmlns:c15="http://schemas.microsoft.com/office/drawing/2012/chart" xmlns:a13cmd="http://schemas.microsoft.com/office/drawing/2013/main/command" xmlns:c14="http://schemas.microsoft.com/office/drawing/2007/8/2/chart" xmlns:a16="http://schemas.microsoft.com/office/drawing/2014/main" xmlns:odgm="http://opendope.org/SmartArt/DataHierarchy" xmlns:c16="http://schemas.microsoft.com/office/drawing/2014/chart" xmlns:dgm="http://schemas.openxmlformats.org/drawingml/2006/diagram" xmlns:thm15="http://schemas.microsoft.com/office/thememl/2012/main" xmlns:we="http://schemas.microsoft.com/office/webextensions/webextension/2010/11" xmlns:ns39="http://www.w3.org/2003/InkML" xmlns:sl="http://schemas.openxmlformats.org/schemaLibrary/2006/main" xmlns:ns38="http://www.w3.org/1998/Math/MathML" xmlns:dgm14="http://schemas.microsoft.com/office/drawing/2010/diagram" xmlns:c16ac="http://schemas.microsoft.com/office/drawing/2014/chart/ac" xmlns:a="http://schemas.openxmlformats.org/drawingml/2006/main" xmlns:b="http://schemas.openxmlformats.org/officeDocument/2006/bibliography" xmlns:c="http://schemas.openxmlformats.org/drawingml/2006/chart" xmlns:cs="http://schemas.microsoft.com/office/drawing/2012/chartStyle" xmlns:pic14="http://schemas.microsoft.com/office/drawing/2010/picture" xmlns:lc="http://schemas.openxmlformats.org/drawingml/2006/lockedCanvas" xmlns:wetp="http://schemas.microsoft.com/office/webextensions/taskpanes/2010/11" r:id="rId19">
+        <w:r>
+          <w:rPr>
+            <w:rStyle w:val="Hyperlink"/>
+          </w:rPr>
+          <w:t>here</w:t>
+        </w:r>
+      </w:hyperlink>
+    </w:p>
+    <w:p>
+      <w:pPr>
+        <w:pStyle w:val="Heading3"/>
+      </w:pPr>
+      <w:bookmarkStart w:name="_Toc16292719863925043984710135" w:id="1"/>
+      <w:r>
+        <w:rPr>
+          <w:rStyle w:val=""/>
+        </w:rPr>
+        <w:t>3.4 Multiline messages management</w:t>
+      </w:r>
+      <w:r>
+        <w:rPr>
+          <w:rStyle w:val=""/>
+        </w:rPr>
+        <w:t xml:space="preserve">
+</w:t>
+      </w:r>
+      <w:r>
+        <w:rPr>
+          <w:rStyle w:val=""/>
+        </w:rPr>
+        <w:t xml:space="preserve">
+</w:t>
+      </w:r>
+      <w:bookmarkEnd w:id="1"/>
+      <w:bookmarkEnd/>
+    </w:p>
+    <w:p>
+      <w:pPr>
+        <w:pStyle w:val="Normal"/>
+      </w:pPr>
+      <w:r>
+        <w:rPr>
+          <w:rStyle w:val=""/>
+        </w:rPr>
+        <w:t>Log files that are processed can contain messages that span multiple lines of text such as java stack traces.</w:t>
+      </w:r>
+    </w:p>
+    <w:p>
+      <w:pPr>
+        <w:pStyle w:val="Heading4"/>
+      </w:pPr>
+      <w:bookmarkStart w:name="_Toc16292719864516474752653252" w:id="1"/>
+      <w:r>
+        <w:rPr>
+          <w:rStyle w:val=""/>
+        </w:rPr>
+        <w:t>3.4.1 Configuration options</w:t>
+      </w:r>
+      <w:r>
+        <w:rPr>
+          <w:rStyle w:val=""/>
+        </w:rPr>
+        <w:t xml:space="preserve">
+</w:t>
+      </w:r>
+      <w:r>
+        <w:rPr>
+          <w:rStyle w:val=""/>
+        </w:rPr>
+        <w:t xml:space="preserve">
+</w:t>
+      </w:r>
+      <w:bookmarkEnd w:id="1"/>
+      <w:bookmarkEnd/>
+    </w:p>
+    <w:p>
+      <w:pPr>
+        <w:pStyle w:val="Normal"/>
+      </w:pPr>
+      <w:r>
+        <w:rPr>
+          <w:rStyle w:val=""/>
+        </w:rPr>
+        <w:t>To handle these multiline events you need to configure multiline settings in the filebeat.yml config file. You can specify these options in the filebeat.inputs section of the config file. Here is the example:</w:t>
+      </w:r>
+    </w:p>
+    <w:p>
+      <w:pPr>
+        <w:pStyle w:val="PCCode"/>
+      </w:pPr>
+      <w:r>
+        <w:rPr>
+          <w:rStyle w:val=""/>
+        </w:rPr>
+        <w:t>multiline.pattern: '^\['</w:t>
+        <w:cr/>
+      </w:r>
+      <w:r>
+        <w:rPr>
+          <w:rStyle w:val=""/>
+        </w:rPr>
+        <w:t xml:space="preserve">
+</w:t>
+      </w:r>
+      <w:r>
+        <w:rPr>
+          <w:rStyle w:val=""/>
+        </w:rPr>
+        <w:t>multiline.negate: true</w:t>
+        <w:cr/>
+      </w:r>
+      <w:r>
+        <w:rPr>
+          <w:rStyle w:val=""/>
+        </w:rPr>
+        <w:t xml:space="preserve">
+</w:t>
+      </w:r>
+      <w:r>
+        <w:rPr>
+          <w:rStyle w:val=""/>
+        </w:rPr>
+        <w:t>multiline.match: after</w:t>
+        <w:cr/>
+      </w:r>
+    </w:p>
+    <w:p>
+      <w:pPr>
+        <w:pStyle w:val="Normal"/>
+      </w:pPr>
+      <w:r>
+        <w:rPr>
+          <w:rStyle w:val=""/>
+        </w:rPr>
+        <w:t xml:space="preserve">In multiline.pattern is specified regexp pattern to match. Multiline.negates defines whether the pattern is negated and multiline.match specifies how filebeat combines matching lines into an event. The settings are </w:t>
+      </w:r>
+      <w:r>
+        <w:rPr>
+          <w:rStyle w:val=""/>
+        </w:rPr>
+        <w:t>"before"</w:t>
+      </w:r>
+      <w:r>
+        <w:rPr>
+          <w:rStyle w:val=""/>
+        </w:rPr>
+        <w:t xml:space="preserve"> and </w:t>
+      </w:r>
+      <w:r>
+        <w:rPr>
+          <w:rStyle w:val=""/>
+        </w:rPr>
+        <w:t>"after"</w:t>
+      </w:r>
+      <w:r>
+        <w:rPr>
+          <w:rStyle w:val=""/>
+        </w:rPr>
+        <w:t xml:space="preserve"> and behaviour depends on the value in negate option. For more info on multiline management visit </w:t>
+      </w:r>
+      <w:hyperlink xmlns:cppr="http://schemas.microsoft.com/office/2006/coverPageProps" xmlns:dgm1611="http://schemas.microsoft.com/office/drawing/2016/11/diagram" xmlns:xdr="http://schemas.openxmlformats.org/drawingml/2006/spreadsheetDrawing" xmlns:wp15="http://schemas.microsoft.com/office/word/2012/wordprocessingDrawing" xmlns:pic="http://schemas.openxmlformats.org/drawingml/2006/picture" xmlns:a1611="http://schemas.microsoft.com/office/drawing/2016/11/main" xmlns:a16svg="http://schemas.microsoft.com/office/drawing/2016/SVG/main" xmlns:am3d="http://schemas.microsoft.com/office/drawing/2017/model3d" xmlns:pvml="urn:schemas-microsoft-com:office:powerpoint" xmlns:dgm1612="http://schemas.microsoft.com/office/drawing/2016/12/diagram" xmlns:comp="http://schemas.openxmlformats.org/drawingml/2006/compatibility" xmlns:xvml="urn:schemas-microsoft-com:office:excel" xmlns:c173="http://schemas.microsoft.com/office/drawing/2017/03/chart" xmlns:anam3d="http://schemas.microsoft.com/office/drawing/2018/animation/model3d" xmlns:adec="http://schemas.microsoft.com/office/drawing/2017/decorative" xmlns:oda="http://opendope.org/answers" xmlns:a18hc="http://schemas.microsoft.com/office/drawing/2018/hyperlinkcolor" xmlns:odc="http://opendope.org/conditions" xmlns:cdr="http://schemas.openxmlformats.org/drawingml/2006/chartDrawing" xmlns:odi="http://opendope.org/components" xmlns:msink="http://schemas.microsoft.com/ink/2010/main" xmlns:cdr14="http://schemas.microsoft.com/office/drawing/2010/chartDrawing" xmlns:iact="http://schemas.microsoft.com/office/powerpoint/2014/inkAction" xmlns:an18="http://schemas.microsoft.com/office/drawing/2018/animation" xmlns:odq="http://opendope.org/questions" xmlns:w16cid="http://schemas.microsoft.com/office/word/2016/wordml/cid" xmlns:dsp="http://schemas.microsoft.com/office/drawing/2008/diagram" xmlns:odx="http://opendope.org/xpaths" xmlns:a15="http://schemas.microsoft.com/office/drawing/2012/main" xmlns:a14="http://schemas.microsoft.com/office/drawing/2010/main" xmlns:c15="http://schemas.microsoft.com/office/drawing/2012/chart" xmlns:a13cmd="http://schemas.microsoft.com/office/drawing/2013/main/command" xmlns:c14="http://schemas.microsoft.com/office/drawing/2007/8/2/chart" xmlns:a16="http://schemas.microsoft.com/office/drawing/2014/main" xmlns:odgm="http://opendope.org/SmartArt/DataHierarchy" xmlns:c16="http://schemas.microsoft.com/office/drawing/2014/chart" xmlns:dgm="http://schemas.openxmlformats.org/drawingml/2006/diagram" xmlns:thm15="http://schemas.microsoft.com/office/thememl/2012/main" xmlns:we="http://schemas.microsoft.com/office/webextensions/webextension/2010/11" xmlns:ns39="http://www.w3.org/2003/InkML" xmlns:sl="http://schemas.openxmlformats.org/schemaLibrary/2006/main" xmlns:ns38="http://www.w3.org/1998/Math/MathML" xmlns:dgm14="http://schemas.microsoft.com/office/drawing/2010/diagram" xmlns:c16ac="http://schemas.microsoft.com/office/drawing/2014/chart/ac" xmlns:a="http://schemas.openxmlformats.org/drawingml/2006/main" xmlns:b="http://schemas.openxmlformats.org/officeDocument/2006/bibliography" xmlns:c="http://schemas.openxmlformats.org/drawingml/2006/chart" xmlns:cs="http://schemas.microsoft.com/office/drawing/2012/chartStyle" xmlns:pic14="http://schemas.microsoft.com/office/drawing/2010/picture" xmlns:lc="http://schemas.openxmlformats.org/drawingml/2006/lockedCanvas" xmlns:wetp="http://schemas.microsoft.com/office/webextensions/taskpanes/2010/11" r:id="rId20">
+        <w:r>
+          <w:rPr>
+            <w:rStyle w:val="Hyperlink"/>
+          </w:rPr>
+          <w:t>this</w:t>
+        </w:r>
+      </w:hyperlink>
+      <w:r>
+        <w:rPr>
+          <w:rStyle w:val=""/>
+        </w:rPr>
+        <w:t xml:space="preserve"> page or for more multiline example </w:t>
+      </w:r>
+      <w:hyperlink xmlns:cppr="http://schemas.microsoft.com/office/2006/coverPageProps" xmlns:dgm1611="http://schemas.microsoft.com/office/drawing/2016/11/diagram" xmlns:xdr="http://schemas.openxmlformats.org/drawingml/2006/spreadsheetDrawing" xmlns:wp15="http://schemas.microsoft.com/office/word/2012/wordprocessingDrawing" xmlns:pic="http://schemas.openxmlformats.org/drawingml/2006/picture" xmlns:a1611="http://schemas.microsoft.com/office/drawing/2016/11/main" xmlns:a16svg="http://schemas.microsoft.com/office/drawing/2016/SVG/main" xmlns:am3d="http://schemas.microsoft.com/office/drawing/2017/model3d" xmlns:pvml="urn:schemas-microsoft-com:office:powerpoint" xmlns:dgm1612="http://schemas.microsoft.com/office/drawing/2016/12/diagram" xmlns:comp="http://schemas.openxmlformats.org/drawingml/2006/compatibility" xmlns:xvml="urn:schemas-microsoft-com:office:excel" xmlns:c173="http://schemas.microsoft.com/office/drawing/2017/03/chart" xmlns:anam3d="http://schemas.microsoft.com/office/drawing/2018/animation/model3d" xmlns:adec="http://schemas.microsoft.com/office/drawing/2017/decorative" xmlns:oda="http://opendope.org/answers" xmlns:a18hc="http://schemas.microsoft.com/office/drawing/2018/hyperlinkcolor" xmlns:odc="http://opendope.org/conditions" xmlns:cdr="http://schemas.openxmlformats.org/drawingml/2006/chartDrawing" xmlns:odi="http://opendope.org/components" xmlns:msink="http://schemas.microsoft.com/ink/2010/main" xmlns:cdr14="http://schemas.microsoft.com/office/drawing/2010/chartDrawing" xmlns:iact="http://schemas.microsoft.com/office/powerpoint/2014/inkAction" xmlns:an18="http://schemas.microsoft.com/office/drawing/2018/animation" xmlns:odq="http://opendope.org/questions" xmlns:w16cid="http://schemas.microsoft.com/office/word/2016/wordml/cid" xmlns:dsp="http://schemas.microsoft.com/office/drawing/2008/diagram" xmlns:odx="http://opendope.org/xpaths" xmlns:a15="http://schemas.microsoft.com/office/drawing/2012/main" xmlns:a14="http://schemas.microsoft.com/office/drawing/2010/main" xmlns:c15="http://schemas.microsoft.com/office/drawing/2012/chart" xmlns:a13cmd="http://schemas.microsoft.com/office/drawing/2013/main/command" xmlns:c14="http://schemas.microsoft.com/office/drawing/2007/8/2/chart" xmlns:a16="http://schemas.microsoft.com/office/drawing/2014/main" xmlns:odgm="http://opendope.org/SmartArt/DataHierarchy" xmlns:c16="http://schemas.microsoft.com/office/drawing/2014/chart" xmlns:dgm="http://schemas.openxmlformats.org/drawingml/2006/diagram" xmlns:thm15="http://schemas.microsoft.com/office/thememl/2012/main" xmlns:we="http://schemas.microsoft.com/office/webextensions/webextension/2010/11" xmlns:ns39="http://www.w3.org/2003/InkML" xmlns:sl="http://schemas.openxmlformats.org/schemaLibrary/2006/main" xmlns:ns38="http://www.w3.org/1998/Math/MathML" xmlns:dgm14="http://schemas.microsoft.com/office/drawing/2010/diagram" xmlns:c16ac="http://schemas.microsoft.com/office/drawing/2014/chart/ac" xmlns:a="http://schemas.openxmlformats.org/drawingml/2006/main" xmlns:b="http://schemas.openxmlformats.org/officeDocument/2006/bibliography" xmlns:c="http://schemas.openxmlformats.org/drawingml/2006/chart" xmlns:cs="http://schemas.microsoft.com/office/drawing/2012/chartStyle" xmlns:pic14="http://schemas.microsoft.com/office/drawing/2010/picture" xmlns:lc="http://schemas.openxmlformats.org/drawingml/2006/lockedCanvas" xmlns:wetp="http://schemas.microsoft.com/office/webextensions/taskpanes/2010/11" r:id="rId21">
+        <w:r>
+          <w:rPr>
+            <w:rStyle w:val="Hyperlink"/>
+          </w:rPr>
+          <w:t>this</w:t>
+        </w:r>
+      </w:hyperlink>
+      <w:r>
+        <w:rPr>
+          <w:rStyle w:val=""/>
+        </w:rPr>
+        <w:t xml:space="preserve"> page</w:t>
+      </w:r>
+    </w:p>
+    <w:p>
+      <w:pPr>
+        <w:pStyle w:val="Heading3"/>
+      </w:pPr>
+      <w:bookmarkStart w:name="_Toc16292719865024515099119438" w:id="1"/>
+      <w:r>
+        <w:rPr>
+          <w:rStyle w:val=""/>
+        </w:rPr>
+        <w:t>3.5 Filter and enhance the exported data</w:t>
+      </w:r>
+      <w:r>
+        <w:rPr>
+          <w:rStyle w:val=""/>
+        </w:rPr>
+        <w:t xml:space="preserve">
+</w:t>
+      </w:r>
+      <w:r>
+        <w:rPr>
+          <w:rStyle w:val=""/>
+        </w:rPr>
+        <w:t xml:space="preserve">
+</w:t>
+      </w:r>
+      <w:bookmarkEnd w:id="1"/>
+      <w:bookmarkEnd/>
+    </w:p>
+    <w:p>
+      <w:pPr>
+        <w:pStyle w:val="Normal"/>
+      </w:pPr>
+      <w:r>
+        <w:rPr>
+          <w:rStyle w:val=""/>
+        </w:rPr>
+        <w:t>In some cases there might be some sufficient data or some additional information needs to be included. Filebeat provides a couple of options for data modification. For each input can be specified to include or exclude certain files or lines. This is done by adding corresponding options to the filebeat.inputs section</w:t>
+      </w:r>
+    </w:p>
+    <w:p>
+      <w:pPr>
+        <w:pStyle w:val="PCCode"/>
+      </w:pPr>
+      <w:r>
+        <w:rPr>
+          <w:rStyle w:val=""/>
+        </w:rPr>
+        <w:t>filebeat.inputs:</w:t>
+        <w:cr/>
+      </w:r>
+      <w:r>
+        <w:rPr>
+          <w:rStyle w:val=""/>
+        </w:rPr>
+        <w:t xml:space="preserve">
+</w:t>
+      </w:r>
+      <w:r>
+        <w:rPr>
+          <w:rStyle w:val=""/>
+        </w:rPr>
+        <w:t>- type: log</w:t>
+        <w:cr/>
+      </w:r>
+      <w:r>
+        <w:rPr>
+          <w:rStyle w:val=""/>
+        </w:rPr>
+        <w:t xml:space="preserve">
+</w:t>
+      </w:r>
+      <w:r>
+        <w:rPr>
+          <w:rStyle w:val=""/>
+        </w:rPr>
+        <w:t xml:space="preserve">  ...</w:t>
+        <w:cr/>
+      </w:r>
+      <w:r>
+        <w:rPr>
+          <w:rStyle w:val=""/>
+        </w:rPr>
+        <w:t xml:space="preserve">
+</w:t>
+      </w:r>
+      <w:r>
+        <w:rPr>
+          <w:rStyle w:val=""/>
+        </w:rPr>
+        <w:t xml:space="preserve">  exclude_files: ['\.gz$']</w:t>
+        <w:cr/>
+      </w:r>
+      <w:r>
+        <w:rPr>
+          <w:rStyle w:val=""/>
+        </w:rPr>
+        <w:t xml:space="preserve">
+</w:t>
+      </w:r>
+      <w:r>
+        <w:rPr>
+          <w:rStyle w:val=""/>
+        </w:rPr>
+        <w:t xml:space="preserve">  include_lines: ['^ERR', '^WARN']</w:t>
+        <w:cr/>
+      </w:r>
+    </w:p>
+    <w:p>
+      <w:pPr>
+        <w:pStyle w:val="Normal"/>
+      </w:pPr>
+      <w:r>
+        <w:rPr>
+          <w:rStyle w:val=""/>
+        </w:rPr>
+        <w:t>The disadvantage of this approach is that you need to implement a configuration option for each filtering criteria that you need.</w:t>
+      </w:r>
+    </w:p>
+    <w:p>
+      <w:pPr>
+        <w:pStyle w:val="Normal"/>
+      </w:pPr>
+      <w:r>
+        <w:rPr>
+          <w:rStyle w:val=""/>
+        </w:rPr>
+        <w:t>Another approach is to define processors to configure global processing across all data.</w:t>
+      </w:r>
+    </w:p>
+    <w:p>
+      <w:pPr>
+        <w:pStyle w:val="Heading4"/>
+      </w:pPr>
+      <w:bookmarkStart w:name="_Toc16292719865535023904526388" w:id="1"/>
+      <w:r>
+        <w:rPr>
+          <w:rStyle w:val=""/>
+        </w:rPr>
+        <w:t>3.5.1 Processors</w:t>
+      </w:r>
+      <w:r>
+        <w:rPr>
+          <w:rStyle w:val=""/>
+        </w:rPr>
+        <w:t xml:space="preserve">
+</w:t>
+      </w:r>
+      <w:r>
+        <w:rPr>
+          <w:rStyle w:val=""/>
+        </w:rPr>
+        <w:t xml:space="preserve">
+</w:t>
+      </w:r>
+      <w:bookmarkEnd w:id="1"/>
+      <w:bookmarkEnd/>
+    </w:p>
+    <w:p>
+      <w:pPr>
+        <w:pStyle w:val="Normal"/>
+      </w:pPr>
+      <w:r>
+        <w:rPr>
+          <w:rStyle w:val=""/>
+        </w:rPr>
+        <w:t>Processors are defined to process events before they are sent to the configure output. Processors can be used for:</w:t>
+      </w:r>
+    </w:p>
+    <w:p>
+      <w:pPr>
+        <w:pStyle w:val="PCBulletList"/>
+        <w:numPr xmlns:cppr="http://schemas.microsoft.com/office/2006/coverPageProps" xmlns:dgm1611="http://schemas.microsoft.com/office/drawing/2016/11/diagram" xmlns:xdr="http://schemas.openxmlformats.org/drawingml/2006/spreadsheetDrawing" xmlns:wp15="http://schemas.microsoft.com/office/word/2012/wordprocessingDrawing" xmlns:pic="http://schemas.openxmlformats.org/drawingml/2006/picture" xmlns:a1611="http://schemas.microsoft.com/office/drawing/2016/11/main" xmlns:a16svg="http://schemas.microsoft.com/office/drawing/2016/SVG/main" xmlns:am3d="http://schemas.microsoft.com/office/drawing/2017/model3d" xmlns:pvml="urn:schemas-microsoft-com:office:powerpoint" xmlns:dgm1612="http://schemas.microsoft.com/office/drawing/2016/12/diagram" xmlns:comp="http://schemas.openxmlformats.org/drawingml/2006/compatibility" xmlns:xvml="urn:schemas-microsoft-com:office:excel" xmlns:c173="http://schemas.microsoft.com/office/drawing/2017/03/chart" xmlns:anam3d="http://schemas.microsoft.com/office/drawing/2018/animation/model3d" xmlns:adec="http://schemas.microsoft.com/office/drawing/2017/decorative" xmlns:oda="http://opendope.org/answers" xmlns:a18hc="http://schemas.microsoft.com/office/drawing/2018/hyperlinkcolor" xmlns:odc="http://opendope.org/conditions" xmlns:cdr="http://schemas.openxmlformats.org/drawingml/2006/chartDrawing" xmlns:odi="http://opendope.org/components" xmlns:msink="http://schemas.microsoft.com/ink/2010/main" xmlns:cdr14="http://schemas.microsoft.com/office/drawing/2010/chartDrawing" xmlns:iact="http://schemas.microsoft.com/office/powerpoint/2014/inkAction" xmlns:an18="http://schemas.microsoft.com/office/drawing/2018/animation" xmlns:odq="http://opendope.org/questions" xmlns:w16cid="http://schemas.microsoft.com/office/word/2016/wordml/cid" xmlns:dsp="http://schemas.microsoft.com/office/drawing/2008/diagram" xmlns:odx="http://opendope.org/xpaths" xmlns:a15="http://schemas.microsoft.com/office/drawing/2012/main" xmlns:a14="http://schemas.microsoft.com/office/drawing/2010/main" xmlns:c15="http://schemas.microsoft.com/office/drawing/2012/chart" xmlns:a13cmd="http://schemas.microsoft.com/office/drawing/2013/main/command" xmlns:c14="http://schemas.microsoft.com/office/drawing/2007/8/2/chart" xmlns:a16="http://schemas.microsoft.com/office/drawing/2014/main" xmlns:odgm="http://opendope.org/SmartArt/DataHierarchy" xmlns:c16="http://schemas.microsoft.com/office/drawing/2014/chart" xmlns:dgm="http://schemas.openxmlformats.org/drawingml/2006/diagram" xmlns:thm15="http://schemas.microsoft.com/office/thememl/2012/main" xmlns:we="http://schemas.microsoft.com/office/webextensions/webextension/2010/11" xmlns:ns39="http://www.w3.org/2003/InkML" xmlns:sl="http://schemas.openxmlformats.org/schemaLibrary/2006/main" xmlns:ns38="http://www.w3.org/1998/Math/MathML" xmlns:dgm14="http://schemas.microsoft.com/office/drawing/2010/diagram" xmlns:c16ac="http://schemas.microsoft.com/office/drawing/2014/chart/ac" xmlns:a="http://schemas.openxmlformats.org/drawingml/2006/main" xmlns:b="http://schemas.openxmlformats.org/officeDocument/2006/bibliography" xmlns:c="http://schemas.openxmlformats.org/drawingml/2006/chart" xmlns:cs="http://schemas.microsoft.com/office/drawing/2012/chartStyle" xmlns:pic14="http://schemas.microsoft.com/office/drawing/2010/picture" xmlns:lc="http://schemas.openxmlformats.org/drawingml/2006/lockedCanvas" xmlns:wetp="http://schemas.microsoft.com/office/webextensions/taskpanes/2010/11">
+          <w:ilvl w:val="0"/>
+          <w:numId w:val="16"/>
+        </w:numPr>
+      </w:pPr>
+      <w:r>
+        <w:rPr>
+          <w:rStyle w:val=""/>
+        </w:rPr>
+        <w:t>reducing the number of exported fields</w:t>
+      </w:r>
+    </w:p>
+    <w:p>
+      <w:pPr>
+        <w:pStyle w:val="PCBulletList"/>
+        <w:numPr xmlns:cppr="http://schemas.microsoft.com/office/2006/coverPageProps" xmlns:dgm1611="http://schemas.microsoft.com/office/drawing/2016/11/diagram" xmlns:xdr="http://schemas.openxmlformats.org/drawingml/2006/spreadsheetDrawing" xmlns:wp15="http://schemas.microsoft.com/office/word/2012/wordprocessingDrawing" xmlns:pic="http://schemas.openxmlformats.org/drawingml/2006/picture" xmlns:a1611="http://schemas.microsoft.com/office/drawing/2016/11/main" xmlns:a16svg="http://schemas.microsoft.com/office/drawing/2016/SVG/main" xmlns:am3d="http://schemas.microsoft.com/office/drawing/2017/model3d" xmlns:pvml="urn:schemas-microsoft-com:office:powerpoint" xmlns:dgm1612="http://schemas.microsoft.com/office/drawing/2016/12/diagram" xmlns:comp="http://schemas.openxmlformats.org/drawingml/2006/compatibility" xmlns:xvml="urn:schemas-microsoft-com:office:excel" xmlns:c173="http://schemas.microsoft.com/office/drawing/2017/03/chart" xmlns:anam3d="http://schemas.microsoft.com/office/drawing/2018/animation/model3d" xmlns:adec="http://schemas.microsoft.com/office/drawing/2017/decorative" xmlns:oda="http://opendope.org/answers" xmlns:a18hc="http://schemas.microsoft.com/office/drawing/2018/hyperlinkcolor" xmlns:odc="http://opendope.org/conditions" xmlns:cdr="http://schemas.openxmlformats.org/drawingml/2006/chartDrawing" xmlns:odi="http://opendope.org/components" xmlns:msink="http://schemas.microsoft.com/ink/2010/main" xmlns:cdr14="http://schemas.microsoft.com/office/drawing/2010/chartDrawing" xmlns:iact="http://schemas.microsoft.com/office/powerpoint/2014/inkAction" xmlns:an18="http://schemas.microsoft.com/office/drawing/2018/animation" xmlns:odq="http://opendope.org/questions" xmlns:w16cid="http://schemas.microsoft.com/office/word/2016/wordml/cid" xmlns:dsp="http://schemas.microsoft.com/office/drawing/2008/diagram" xmlns:odx="http://opendope.org/xpaths" xmlns:a15="http://schemas.microsoft.com/office/drawing/2012/main" xmlns:a14="http://schemas.microsoft.com/office/drawing/2010/main" xmlns:c15="http://schemas.microsoft.com/office/drawing/2012/chart" xmlns:a13cmd="http://schemas.microsoft.com/office/drawing/2013/main/command" xmlns:c14="http://schemas.microsoft.com/office/drawing/2007/8/2/chart" xmlns:a16="http://schemas.microsoft.com/office/drawing/2014/main" xmlns:odgm="http://opendope.org/SmartArt/DataHierarchy" xmlns:c16="http://schemas.microsoft.com/office/drawing/2014/chart" xmlns:dgm="http://schemas.openxmlformats.org/drawingml/2006/diagram" xmlns:thm15="http://schemas.microsoft.com/office/thememl/2012/main" xmlns:we="http://schemas.microsoft.com/office/webextensions/webextension/2010/11" xmlns:ns39="http://www.w3.org/2003/InkML" xmlns:sl="http://schemas.openxmlformats.org/schemaLibrary/2006/main" xmlns:ns38="http://www.w3.org/1998/Math/MathML" xmlns:dgm14="http://schemas.microsoft.com/office/drawing/2010/diagram" xmlns:c16ac="http://schemas.microsoft.com/office/drawing/2014/chart/ac" xmlns:a="http://schemas.openxmlformats.org/drawingml/2006/main" xmlns:b="http://schemas.openxmlformats.org/officeDocument/2006/bibliography" xmlns:c="http://schemas.openxmlformats.org/drawingml/2006/chart" xmlns:cs="http://schemas.microsoft.com/office/drawing/2012/chartStyle" xmlns:pic14="http://schemas.microsoft.com/office/drawing/2010/picture" xmlns:lc="http://schemas.openxmlformats.org/drawingml/2006/lockedCanvas" xmlns:wetp="http://schemas.microsoft.com/office/webextensions/taskpanes/2010/11">
+          <w:ilvl w:val="0"/>
+          <w:numId w:val="16"/>
+        </w:numPr>
+      </w:pPr>
+      <w:r>
+        <w:rPr>
+          <w:rStyle w:val=""/>
+        </w:rPr>
+        <w:t>enhancing events with additional metadata</w:t>
+      </w:r>
+    </w:p>
+    <w:p>
+      <w:pPr>
+        <w:pStyle w:val="PCBulletList"/>
+        <w:numPr xmlns:cppr="http://schemas.microsoft.com/office/2006/coverPageProps" xmlns:dgm1611="http://schemas.microsoft.com/office/drawing/2016/11/diagram" xmlns:xdr="http://schemas.openxmlformats.org/drawingml/2006/spreadsheetDrawing" xmlns:wp15="http://schemas.microsoft.com/office/word/2012/wordprocessingDrawing" xmlns:pic="http://schemas.openxmlformats.org/drawingml/2006/picture" xmlns:a1611="http://schemas.microsoft.com/office/drawing/2016/11/main" xmlns:a16svg="http://schemas.microsoft.com/office/drawing/2016/SVG/main" xmlns:am3d="http://schemas.microsoft.com/office/drawing/2017/model3d" xmlns:pvml="urn:schemas-microsoft-com:office:powerpoint" xmlns:dgm1612="http://schemas.microsoft.com/office/drawing/2016/12/diagram" xmlns:comp="http://schemas.openxmlformats.org/drawingml/2006/compatibility" xmlns:xvml="urn:schemas-microsoft-com:office:excel" xmlns:c173="http://schemas.microsoft.com/office/drawing/2017/03/chart" xmlns:anam3d="http://schemas.microsoft.com/office/drawing/2018/animation/model3d" xmlns:adec="http://schemas.microsoft.com/office/drawing/2017/decorative" xmlns:oda="http://opendope.org/answers" xmlns:a18hc="http://schemas.microsoft.com/office/drawing/2018/hyperlinkcolor" xmlns:odc="http://opendope.org/conditions" xmlns:cdr="http://schemas.openxmlformats.org/drawingml/2006/chartDrawing" xmlns:odi="http://opendope.org/components" xmlns:msink="http://schemas.microsoft.com/ink/2010/main" xmlns:cdr14="http://schemas.microsoft.com/office/drawing/2010/chartDrawing" xmlns:iact="http://schemas.microsoft.com/office/powerpoint/2014/inkAction" xmlns:an18="http://schemas.microsoft.com/office/drawing/2018/animation" xmlns:odq="http://opendope.org/questions" xmlns:w16cid="http://schemas.microsoft.com/office/word/2016/wordml/cid" xmlns:dsp="http://schemas.microsoft.com/office/drawing/2008/diagram" xmlns:odx="http://opendope.org/xpaths" xmlns:a15="http://schemas.microsoft.com/office/drawing/2012/main" xmlns:a14="http://schemas.microsoft.com/office/drawing/2010/main" xmlns:c15="http://schemas.microsoft.com/office/drawing/2012/chart" xmlns:a13cmd="http://schemas.microsoft.com/office/drawing/2013/main/command" xmlns:c14="http://schemas.microsoft.com/office/drawing/2007/8/2/chart" xmlns:a16="http://schemas.microsoft.com/office/drawing/2014/main" xmlns:odgm="http://opendope.org/SmartArt/DataHierarchy" xmlns:c16="http://schemas.microsoft.com/office/drawing/2014/chart" xmlns:dgm="http://schemas.openxmlformats.org/drawingml/2006/diagram" xmlns:thm15="http://schemas.microsoft.com/office/thememl/2012/main" xmlns:we="http://schemas.microsoft.com/office/webextensions/webextension/2010/11" xmlns:ns39="http://www.w3.org/2003/InkML" xmlns:sl="http://schemas.openxmlformats.org/schemaLibrary/2006/main" xmlns:ns38="http://www.w3.org/1998/Math/MathML" xmlns:dgm14="http://schemas.microsoft.com/office/drawing/2010/diagram" xmlns:c16ac="http://schemas.microsoft.com/office/drawing/2014/chart/ac" xmlns:a="http://schemas.openxmlformats.org/drawingml/2006/main" xmlns:b="http://schemas.openxmlformats.org/officeDocument/2006/bibliography" xmlns:c="http://schemas.openxmlformats.org/drawingml/2006/chart" xmlns:cs="http://schemas.microsoft.com/office/drawing/2012/chartStyle" xmlns:pic14="http://schemas.microsoft.com/office/drawing/2010/picture" xmlns:lc="http://schemas.openxmlformats.org/drawingml/2006/lockedCanvas" xmlns:wetp="http://schemas.microsoft.com/office/webextensions/taskpanes/2010/11">
+          <w:ilvl w:val="0"/>
+          <w:numId w:val="16"/>
+        </w:numPr>
+      </w:pPr>
+      <w:r>
+        <w:rPr>
+          <w:rStyle w:val=""/>
+        </w:rPr>
+        <w:t>performing additional processing and decoding</w:t>
+      </w:r>
+    </w:p>
+    <w:p>
+      <w:pPr>
+        <w:pStyle w:val="Normal"/>
+      </w:pPr>
+      <w:r>
+        <w:rPr>
+          <w:rStyle w:val=""/>
+        </w:rPr>
+        <w:t>Each processor receives an event, applies action and returns the event. If there is multiple processors defined they are executed in order they are defined. Some of the processors that can be used are drop_event and json decode. Examples:</w:t>
+      </w:r>
+    </w:p>
+    <w:p>
+      <w:pPr>
+        <w:pStyle w:val="PCCode"/>
+      </w:pPr>
+      <w:r>
+        <w:rPr>
+          <w:rStyle w:val=""/>
+        </w:rPr>
+        <w:t>processors:</w:t>
+        <w:cr/>
+      </w:r>
+      <w:r>
+        <w:rPr>
+          <w:rStyle w:val=""/>
+        </w:rPr>
+        <w:t xml:space="preserve">
+</w:t>
+      </w:r>
+      <w:r>
+        <w:rPr>
+          <w:rStyle w:val=""/>
+        </w:rPr>
+        <w:t xml:space="preserve"> - drop_event:</w:t>
+        <w:cr/>
+      </w:r>
+      <w:r>
+        <w:rPr>
+          <w:rStyle w:val=""/>
+        </w:rPr>
+        <w:t xml:space="preserve">
+</w:t>
+      </w:r>
+      <w:r>
+        <w:rPr>
+          <w:rStyle w:val=""/>
+        </w:rPr>
+        <w:t xml:space="preserve">     when:</w:t>
+        <w:cr/>
+      </w:r>
+      <w:r>
+        <w:rPr>
+          <w:rStyle w:val=""/>
+        </w:rPr>
+        <w:t xml:space="preserve">
+</w:t>
+      </w:r>
+      <w:r>
+        <w:rPr>
+          <w:rStyle w:val=""/>
+        </w:rPr>
+        <w:t xml:space="preserve">        regexp:</w:t>
+        <w:cr/>
+      </w:r>
+      <w:r>
+        <w:rPr>
+          <w:rStyle w:val=""/>
+        </w:rPr>
+        <w:t xml:space="preserve">
+</w:t>
+      </w:r>
+      <w:r>
+        <w:rPr>
+          <w:rStyle w:val=""/>
+        </w:rPr>
+        <w:t xml:space="preserve">           message: "^DBG:"</w:t>
+        <w:cr/>
+      </w:r>
+    </w:p>
+    <w:p>
+      <w:pPr>
+        <w:pStyle w:val="Normal"/>
+      </w:pPr>
+      <w:r>
+        <w:rPr>
+          <w:rStyle w:val=""/>
+        </w:rPr>
+        <w:t xml:space="preserve">Full list of processors and their definitions can be found </w:t>
+      </w:r>
+      <w:hyperlink xmlns:cppr="http://schemas.microsoft.com/office/2006/coverPageProps" xmlns:dgm1611="http://schemas.microsoft.com/office/drawing/2016/11/diagram" xmlns:xdr="http://schemas.openxmlformats.org/drawingml/2006/spreadsheetDrawing" xmlns:wp15="http://schemas.microsoft.com/office/word/2012/wordprocessingDrawing" xmlns:pic="http://schemas.openxmlformats.org/drawingml/2006/picture" xmlns:a1611="http://schemas.microsoft.com/office/drawing/2016/11/main" xmlns:a16svg="http://schemas.microsoft.com/office/drawing/2016/SVG/main" xmlns:am3d="http://schemas.microsoft.com/office/drawing/2017/model3d" xmlns:pvml="urn:schemas-microsoft-com:office:powerpoint" xmlns:dgm1612="http://schemas.microsoft.com/office/drawing/2016/12/diagram" xmlns:comp="http://schemas.openxmlformats.org/drawingml/2006/compatibility" xmlns:xvml="urn:schemas-microsoft-com:office:excel" xmlns:c173="http://schemas.microsoft.com/office/drawing/2017/03/chart" xmlns:anam3d="http://schemas.microsoft.com/office/drawing/2018/animation/model3d" xmlns:adec="http://schemas.microsoft.com/office/drawing/2017/decorative" xmlns:oda="http://opendope.org/answers" xmlns:a18hc="http://schemas.microsoft.com/office/drawing/2018/hyperlinkcolor" xmlns:odc="http://opendope.org/conditions" xmlns:cdr="http://schemas.openxmlformats.org/drawingml/2006/chartDrawing" xmlns:odi="http://opendope.org/components" xmlns:msink="http://schemas.microsoft.com/ink/2010/main" xmlns:cdr14="http://schemas.microsoft.com/office/drawing/2010/chartDrawing" xmlns:iact="http://schemas.microsoft.com/office/powerpoint/2014/inkAction" xmlns:an18="http://schemas.microsoft.com/office/drawing/2018/animation" xmlns:odq="http://opendope.org/questions" xmlns:w16cid="http://schemas.microsoft.com/office/word/2016/wordml/cid" xmlns:dsp="http://schemas.microsoft.com/office/drawing/2008/diagram" xmlns:odx="http://opendope.org/xpaths" xmlns:a15="http://schemas.microsoft.com/office/drawing/2012/main" xmlns:a14="http://schemas.microsoft.com/office/drawing/2010/main" xmlns:c15="http://schemas.microsoft.com/office/drawing/2012/chart" xmlns:a13cmd="http://schemas.microsoft.com/office/drawing/2013/main/command" xmlns:c14="http://schemas.microsoft.com/office/drawing/2007/8/2/chart" xmlns:a16="http://schemas.microsoft.com/office/drawing/2014/main" xmlns:odgm="http://opendope.org/SmartArt/DataHierarchy" xmlns:c16="http://schemas.microsoft.com/office/drawing/2014/chart" xmlns:dgm="http://schemas.openxmlformats.org/drawingml/2006/diagram" xmlns:thm15="http://schemas.microsoft.com/office/thememl/2012/main" xmlns:we="http://schemas.microsoft.com/office/webextensions/webextension/2010/11" xmlns:ns39="http://www.w3.org/2003/InkML" xmlns:sl="http://schemas.openxmlformats.org/schemaLibrary/2006/main" xmlns:ns38="http://www.w3.org/1998/Math/MathML" xmlns:dgm14="http://schemas.microsoft.com/office/drawing/2010/diagram" xmlns:c16ac="http://schemas.microsoft.com/office/drawing/2014/chart/ac" xmlns:a="http://schemas.openxmlformats.org/drawingml/2006/main" xmlns:b="http://schemas.openxmlformats.org/officeDocument/2006/bibliography" xmlns:c="http://schemas.openxmlformats.org/drawingml/2006/chart" xmlns:cs="http://schemas.microsoft.com/office/drawing/2012/chartStyle" xmlns:pic14="http://schemas.microsoft.com/office/drawing/2010/picture" xmlns:lc="http://schemas.openxmlformats.org/drawingml/2006/lockedCanvas" xmlns:wetp="http://schemas.microsoft.com/office/webextensions/taskpanes/2010/11" r:id="rId22">
+        <w:r>
+          <w:rPr>
+            <w:rStyle w:val="Hyperlink"/>
+          </w:rPr>
+          <w:t>here</w:t>
+        </w:r>
+      </w:hyperlink>
+      <w:r>
+        <w:rPr>
+          <w:rStyle w:val=""/>
+        </w:rPr>
+        <w:t>.</w:t>
+      </w:r>
+    </w:p>
+    <w:p>
+      <w:pPr>
+        <w:pStyle w:val="Heading3"/>
+      </w:pPr>
+      <w:bookmarkStart w:name="_Toc16292719866021329364562408" w:id="1"/>
+      <w:r>
+        <w:rPr>
+          <w:rStyle w:val=""/>
+        </w:rPr>
+        <w:t>3.6 Other configurations</w:t>
+      </w:r>
+      <w:r>
+        <w:rPr>
+          <w:rStyle w:val=""/>
+        </w:rPr>
+        <w:t xml:space="preserve">
+</w:t>
+      </w:r>
+      <w:r>
+        <w:rPr>
+          <w:rStyle w:val=""/>
+        </w:rPr>
+        <w:t xml:space="preserve">
+</w:t>
+      </w:r>
+      <w:bookmarkEnd w:id="1"/>
+      <w:bookmarkEnd/>
+    </w:p>
+    <w:p>
+      <w:pPr>
+        <w:pStyle w:val="Normal"/>
+      </w:pPr>
+      <w:r>
+        <w:rPr>
+          <w:rStyle w:val=""/>
+        </w:rPr>
+        <w:t xml:space="preserve">There is a lot more configuration that can be done. Some of it include specifying SSL or general settings, loading external configuration files and much more. See full list </w:t>
+      </w:r>
+      <w:hyperlink xmlns:cppr="http://schemas.microsoft.com/office/2006/coverPageProps" xmlns:dgm1611="http://schemas.microsoft.com/office/drawing/2016/11/diagram" xmlns:xdr="http://schemas.openxmlformats.org/drawingml/2006/spreadsheetDrawing" xmlns:wp15="http://schemas.microsoft.com/office/word/2012/wordprocessingDrawing" xmlns:pic="http://schemas.openxmlformats.org/drawingml/2006/picture" xmlns:a1611="http://schemas.microsoft.com/office/drawing/2016/11/main" xmlns:a16svg="http://schemas.microsoft.com/office/drawing/2016/SVG/main" xmlns:am3d="http://schemas.microsoft.com/office/drawing/2017/model3d" xmlns:pvml="urn:schemas-microsoft-com:office:powerpoint" xmlns:dgm1612="http://schemas.microsoft.com/office/drawing/2016/12/diagram" xmlns:comp="http://schemas.openxmlformats.org/drawingml/2006/compatibility" xmlns:xvml="urn:schemas-microsoft-com:office:excel" xmlns:c173="http://schemas.microsoft.com/office/drawing/2017/03/chart" xmlns:anam3d="http://schemas.microsoft.com/office/drawing/2018/animation/model3d" xmlns:adec="http://schemas.microsoft.com/office/drawing/2017/decorative" xmlns:oda="http://opendope.org/answers" xmlns:a18hc="http://schemas.microsoft.com/office/drawing/2018/hyperlinkcolor" xmlns:odc="http://opendope.org/conditions" xmlns:cdr="http://schemas.openxmlformats.org/drawingml/2006/chartDrawing" xmlns:odi="http://opendope.org/components" xmlns:msink="http://schemas.microsoft.com/ink/2010/main" xmlns:cdr14="http://schemas.microsoft.com/office/drawing/2010/chartDrawing" xmlns:iact="http://schemas.microsoft.com/office/powerpoint/2014/inkAction" xmlns:an18="http://schemas.microsoft.com/office/drawing/2018/animation" xmlns:odq="http://opendope.org/questions" xmlns:w16cid="http://schemas.microsoft.com/office/word/2016/wordml/cid" xmlns:dsp="http://schemas.microsoft.com/office/drawing/2008/diagram" xmlns:odx="http://opendope.org/xpaths" xmlns:a15="http://schemas.microsoft.com/office/drawing/2012/main" xmlns:a14="http://schemas.microsoft.com/office/drawing/2010/main" xmlns:c15="http://schemas.microsoft.com/office/drawing/2012/chart" xmlns:a13cmd="http://schemas.microsoft.com/office/drawing/2013/main/command" xmlns:c14="http://schemas.microsoft.com/office/drawing/2007/8/2/chart" xmlns:a16="http://schemas.microsoft.com/office/drawing/2014/main" xmlns:odgm="http://opendope.org/SmartArt/DataHierarchy" xmlns:c16="http://schemas.microsoft.com/office/drawing/2014/chart" xmlns:dgm="http://schemas.openxmlformats.org/drawingml/2006/diagram" xmlns:thm15="http://schemas.microsoft.com/office/thememl/2012/main" xmlns:we="http://schemas.microsoft.com/office/webextensions/webextension/2010/11" xmlns:ns39="http://www.w3.org/2003/InkML" xmlns:sl="http://schemas.openxmlformats.org/schemaLibrary/2006/main" xmlns:ns38="http://www.w3.org/1998/Math/MathML" xmlns:dgm14="http://schemas.microsoft.com/office/drawing/2010/diagram" xmlns:c16ac="http://schemas.microsoft.com/office/drawing/2014/chart/ac" xmlns:a="http://schemas.openxmlformats.org/drawingml/2006/main" xmlns:b="http://schemas.openxmlformats.org/officeDocument/2006/bibliography" xmlns:c="http://schemas.openxmlformats.org/drawingml/2006/chart" xmlns:cs="http://schemas.microsoft.com/office/drawing/2012/chartStyle" xmlns:pic14="http://schemas.microsoft.com/office/drawing/2010/picture" xmlns:lc="http://schemas.openxmlformats.org/drawingml/2006/lockedCanvas" xmlns:wetp="http://schemas.microsoft.com/office/webextensions/taskpanes/2010/11" r:id="rId23">
+        <w:r>
+          <w:rPr>
+            <w:rStyle w:val="Hyperlink"/>
+          </w:rPr>
+          <w:t>here</w:t>
+        </w:r>
+      </w:hyperlink>
+      <w:r>
+        <w:rPr>
+          <w:rStyle w:val=""/>
+        </w:rPr>
+        <w:t>.</w:t>
+      </w:r>
+    </w:p>
+    <w:p>
+      <w:pPr>
+        <w:pStyle w:val="Heading2"/>
+      </w:pPr>
+      <w:bookmarkStart w:name="_Toc16292719866579958278306742" w:id="1"/>
+      <w:r>
+        <w:rPr>
+          <w:rStyle w:val=""/>
+        </w:rPr>
+        <w:t>4.0 Running filebeat</w:t>
+      </w:r>
+      <w:r>
+        <w:rPr>
+          <w:rStyle w:val=""/>
+        </w:rPr>
+        <w:t xml:space="preserve">
+</w:t>
+      </w:r>
+      <w:r>
+        <w:rPr>
+          <w:rStyle w:val=""/>
+        </w:rPr>
+        <w:t xml:space="preserve">
+</w:t>
+      </w:r>
+      <w:bookmarkEnd w:id="1"/>
+      <w:bookmarkEnd/>
+    </w:p>
+    <w:p>
+      <w:pPr>
+        <w:pStyle w:val="Heading3"/>
+      </w:pPr>
+      <w:bookmarkStart w:name="_Toc16292719867019430821434553" w:id="1"/>
+      <w:r>
+        <w:rPr>
+          <w:rStyle w:val=""/>
+        </w:rPr>
+        <w:t>4.1 Command line</w:t>
+      </w:r>
+      <w:r>
+        <w:rPr>
+          <w:rStyle w:val=""/>
+        </w:rPr>
+        <w:t xml:space="preserve">
+</w:t>
+      </w:r>
+      <w:r>
+        <w:rPr>
+          <w:rStyle w:val=""/>
+        </w:rPr>
+        <w:t xml:space="preserve">
+</w:t>
+      </w:r>
+      <w:bookmarkEnd w:id="1"/>
+      <w:bookmarkEnd/>
+    </w:p>
+    <w:p>
+      <w:pPr>
+        <w:pStyle w:val="Normal"/>
+      </w:pPr>
+      <w:r>
+        <w:rPr>
+          <w:rStyle w:val=""/>
+        </w:rPr>
+        <w:t>Filebeat can be run from command line with following command</w:t>
+      </w:r>
+    </w:p>
+    <w:p>
+      <w:pPr>
+        <w:pStyle w:val="PCCode"/>
+      </w:pPr>
+      <w:r>
+        <w:rPr>
+          <w:rStyle w:val=""/>
+        </w:rPr>
+        <w:t>filebeat run -e</w:t>
+        <w:cr/>
+      </w:r>
+    </w:p>
+    <w:p>
+      <w:pPr>
+        <w:pStyle w:val="Normal"/>
+      </w:pPr>
+      <w:r>
+        <w:rPr>
+          <w:rStyle w:val=""/>
+        </w:rPr>
+        <w:t>or</w:t>
+      </w:r>
+    </w:p>
+    <w:p>
+      <w:pPr>
+        <w:pStyle w:val="PCCode"/>
+      </w:pPr>
+      <w:r>
+        <w:rPr>
+          <w:rStyle w:val=""/>
+        </w:rPr>
+        <w:t>filebeat -e</w:t>
+        <w:cr/>
+      </w:r>
+    </w:p>
+    <w:p>
+      <w:pPr>
+        <w:pStyle w:val="Normal"/>
+      </w:pPr>
+      <w:r>
+        <w:rPr>
+          <w:rStyle w:val=""/>
+        </w:rPr>
+        <w:t>It could also be run as a service</w:t>
+      </w:r>
+    </w:p>
+    <w:p>
+      <w:pPr>
+        <w:pStyle w:val="PCCode"/>
+      </w:pPr>
+      <w:r>
+        <w:rPr>
+          <w:rStyle w:val=""/>
+        </w:rPr>
+        <w:t>service filebeat start</w:t>
+        <w:cr/>
+      </w:r>
+    </w:p>
+    <w:p>
+      <w:pPr>
+        <w:pStyle w:val="Normal"/>
+      </w:pPr>
+      <w:r>
+        <w:rPr>
+          <w:rStyle w:val=""/>
+        </w:rPr>
+        <w:t xml:space="preserve">For all filebeat commands visit </w:t>
+      </w:r>
+      <w:hyperlink xmlns:cppr="http://schemas.microsoft.com/office/2006/coverPageProps" xmlns:dgm1611="http://schemas.microsoft.com/office/drawing/2016/11/diagram" xmlns:xdr="http://schemas.openxmlformats.org/drawingml/2006/spreadsheetDrawing" xmlns:wp15="http://schemas.microsoft.com/office/word/2012/wordprocessingDrawing" xmlns:pic="http://schemas.openxmlformats.org/drawingml/2006/picture" xmlns:a1611="http://schemas.microsoft.com/office/drawing/2016/11/main" xmlns:a16svg="http://schemas.microsoft.com/office/drawing/2016/SVG/main" xmlns:am3d="http://schemas.microsoft.com/office/drawing/2017/model3d" xmlns:pvml="urn:schemas-microsoft-com:office:powerpoint" xmlns:dgm1612="http://schemas.microsoft.com/office/drawing/2016/12/diagram" xmlns:comp="http://schemas.openxmlformats.org/drawingml/2006/compatibility" xmlns:xvml="urn:schemas-microsoft-com:office:excel" xmlns:c173="http://schemas.microsoft.com/office/drawing/2017/03/chart" xmlns:anam3d="http://schemas.microsoft.com/office/drawing/2018/animation/model3d" xmlns:adec="http://schemas.microsoft.com/office/drawing/2017/decorative" xmlns:oda="http://opendope.org/answers" xmlns:a18hc="http://schemas.microsoft.com/office/drawing/2018/hyperlinkcolor" xmlns:odc="http://opendope.org/conditions" xmlns:cdr="http://schemas.openxmlformats.org/drawingml/2006/chartDrawing" xmlns:odi="http://opendope.org/components" xmlns:msink="http://schemas.microsoft.com/ink/2010/main" xmlns:cdr14="http://schemas.microsoft.com/office/drawing/2010/chartDrawing" xmlns:iact="http://schemas.microsoft.com/office/powerpoint/2014/inkAction" xmlns:an18="http://schemas.microsoft.com/office/drawing/2018/animation" xmlns:odq="http://opendope.org/questions" xmlns:w16cid="http://schemas.microsoft.com/office/word/2016/wordml/cid" xmlns:dsp="http://schemas.microsoft.com/office/drawing/2008/diagram" xmlns:odx="http://opendope.org/xpaths" xmlns:a15="http://schemas.microsoft.com/office/drawing/2012/main" xmlns:a14="http://schemas.microsoft.com/office/drawing/2010/main" xmlns:c15="http://schemas.microsoft.com/office/drawing/2012/chart" xmlns:a13cmd="http://schemas.microsoft.com/office/drawing/2013/main/command" xmlns:c14="http://schemas.microsoft.com/office/drawing/2007/8/2/chart" xmlns:a16="http://schemas.microsoft.com/office/drawing/2014/main" xmlns:odgm="http://opendope.org/SmartArt/DataHierarchy" xmlns:c16="http://schemas.microsoft.com/office/drawing/2014/chart" xmlns:dgm="http://schemas.openxmlformats.org/drawingml/2006/diagram" xmlns:thm15="http://schemas.microsoft.com/office/thememl/2012/main" xmlns:we="http://schemas.microsoft.com/office/webextensions/webextension/2010/11" xmlns:ns39="http://www.w3.org/2003/InkML" xmlns:sl="http://schemas.openxmlformats.org/schemaLibrary/2006/main" xmlns:ns38="http://www.w3.org/1998/Math/MathML" xmlns:dgm14="http://schemas.microsoft.com/office/drawing/2010/diagram" xmlns:c16ac="http://schemas.microsoft.com/office/drawing/2014/chart/ac" xmlns:a="http://schemas.openxmlformats.org/drawingml/2006/main" xmlns:b="http://schemas.openxmlformats.org/officeDocument/2006/bibliography" xmlns:c="http://schemas.openxmlformats.org/drawingml/2006/chart" xmlns:cs="http://schemas.microsoft.com/office/drawing/2012/chartStyle" xmlns:pic14="http://schemas.microsoft.com/office/drawing/2010/picture" xmlns:lc="http://schemas.openxmlformats.org/drawingml/2006/lockedCanvas" xmlns:wetp="http://schemas.microsoft.com/office/webextensions/taskpanes/2010/11" r:id="rId24">
+        <w:r>
+          <w:rPr>
+            <w:rStyle w:val="Hyperlink"/>
+          </w:rPr>
+          <w:t>this</w:t>
+        </w:r>
+      </w:hyperlink>
+      <w:r>
+        <w:rPr>
+          <w:rStyle w:val=""/>
+        </w:rPr>
+        <w:t xml:space="preserve"> page.</w:t>
+      </w:r>
+    </w:p>
+    <w:p>
+      <w:pPr>
+        <w:pStyle w:val="Heading3"/>
+      </w:pPr>
+      <w:bookmarkStart w:name="_Toc16292719867461726223520843" w:id="1"/>
+      <w:r>
+        <w:rPr>
+          <w:rStyle w:val=""/>
+        </w:rPr>
+        <w:t>4.2 Running filebeat on docker</w:t>
+      </w:r>
+      <w:r>
+        <w:rPr>
+          <w:rStyle w:val=""/>
+        </w:rPr>
+        <w:t xml:space="preserve">
+</w:t>
+      </w:r>
+      <w:r>
+        <w:rPr>
+          <w:rStyle w:val=""/>
+        </w:rPr>
+        <w:t xml:space="preserve">
+</w:t>
+      </w:r>
+      <w:bookmarkEnd w:id="1"/>
+      <w:bookmarkEnd/>
+    </w:p>
+    <w:p>
+      <w:pPr>
+        <w:pStyle w:val="Normal"/>
+      </w:pPr>
+      <w:r>
+        <w:rPr>
+          <w:rStyle w:val=""/>
+        </w:rPr>
+        <w:t>Docker images for Filebeat are available from the Elastic Docker registry.</w:t>
+      </w:r>
+    </w:p>
+    <w:p>
+      <w:pPr>
+        <w:pStyle w:val="Heading4"/>
+      </w:pPr>
+      <w:bookmarkStart w:name="_Toc16292719867844891064841701" w:id="1"/>
+      <w:r>
+        <w:rPr>
+          <w:rStyle w:val=""/>
+        </w:rPr>
+        <w:t>4.2.1 Pulling the image</w:t>
+      </w:r>
+      <w:r>
+        <w:rPr>
+          <w:rStyle w:val=""/>
+        </w:rPr>
+        <w:t xml:space="preserve">
+</w:t>
+      </w:r>
+      <w:r>
+        <w:rPr>
+          <w:rStyle w:val=""/>
+        </w:rPr>
+        <w:t xml:space="preserve">
+</w:t>
+      </w:r>
+      <w:bookmarkEnd w:id="1"/>
+      <w:bookmarkEnd/>
+    </w:p>
+    <w:p>
+      <w:pPr>
+        <w:pStyle w:val="Normal"/>
+      </w:pPr>
+      <w:r>
+        <w:rPr>
+          <w:rStyle w:val=""/>
+        </w:rPr>
+        <w:t>Filebeat docker image can be obtained with docker pull command:</w:t>
+      </w:r>
+    </w:p>
+    <w:p>
+      <w:pPr>
+        <w:pStyle w:val="PCCode"/>
+      </w:pPr>
+      <w:r>
+        <w:rPr>
+          <w:rStyle w:val=""/>
+        </w:rPr>
+        <w:t>docker pull docker.elastic.co/beats/filebeat:7.5.0</w:t>
+        <w:cr/>
+      </w:r>
+    </w:p>
+    <w:p>
+      <w:pPr>
+        <w:pStyle w:val="Heading4"/>
+      </w:pPr>
+      <w:bookmarkStart w:name="_Toc16292719868277686187722902" w:id="1"/>
+      <w:r>
+        <w:rPr>
+          <w:rStyle w:val=""/>
+        </w:rPr>
+        <w:t>4.2.2 Configure filebeat on docker</w:t>
+      </w:r>
+      <w:r>
+        <w:rPr>
+          <w:rStyle w:val=""/>
+        </w:rPr>
+        <w:t xml:space="preserve">
+</w:t>
+      </w:r>
+      <w:r>
+        <w:rPr>
+          <w:rStyle w:val=""/>
+        </w:rPr>
+        <w:t xml:space="preserve">
+</w:t>
+      </w:r>
+      <w:bookmarkEnd w:id="1"/>
+      <w:bookmarkEnd/>
+    </w:p>
+    <w:p>
+      <w:pPr>
+        <w:pStyle w:val="Normal"/>
+      </w:pPr>
+      <w:r>
+        <w:rPr>
+          <w:rStyle w:val=""/>
+        </w:rPr>
+        <w:t>Configuration can be done in multiple ways, by providing config file via a volume mount or by creating custom image with user defined configuration.</w:t>
+      </w:r>
+    </w:p>
+    <w:p>
+      <w:pPr>
+        <w:pStyle w:val="Heading5"/>
+      </w:pPr>
+      <w:bookmarkStart w:name="_Toc16292719868635957917208861" w:id="1"/>
+      <w:r>
+        <w:rPr>
+          <w:rStyle w:val=""/>
+        </w:rPr>
+        <w:t>4.2.2.1</w:t>
+      </w:r>
+      <w:r>
+        <w:rPr>
+          <w:rStyle w:val=""/>
+        </w:rPr>
+        <w:t xml:space="preserve">
+</w:t>
+      </w:r>
+      <w:r>
+        <w:rPr>
+          <w:rStyle w:val=""/>
+        </w:rPr>
+        <w:t xml:space="preserve">
+</w:t>
+      </w:r>
+      <w:bookmarkEnd w:id="1"/>
+      <w:bookmarkEnd/>
+    </w:p>
+    <w:p>
+      <w:pPr>
+        <w:pStyle w:val="Normal"/>
+      </w:pPr>
+      <w:r>
+        <w:rPr>
+          <w:rStyle w:val=""/>
+        </w:rPr>
+        <w:t>One way to configure Filebeat on Docker is to provide filebeat.docker.yml via a volume mount. With docker run, the volume mount can be specified like this.</w:t>
+      </w:r>
+    </w:p>
+    <w:p>
+      <w:pPr>
+        <w:pStyle w:val="PCCode"/>
+      </w:pPr>
+      <w:r>
+        <w:rPr>
+          <w:rStyle w:val=""/>
+        </w:rPr>
+        <w:t>docker run -d \</w:t>
+        <w:cr/>
+      </w:r>
+      <w:r>
+        <w:rPr>
+          <w:rStyle w:val=""/>
+        </w:rPr>
+        <w:t xml:space="preserve">
+</w:t>
+      </w:r>
+      <w:r>
+        <w:rPr>
+          <w:rStyle w:val=""/>
+        </w:rPr>
+        <w:t xml:space="preserve">  --name=filebeat \</w:t>
+        <w:cr/>
+      </w:r>
+      <w:r>
+        <w:rPr>
+          <w:rStyle w:val=""/>
+        </w:rPr>
+        <w:t xml:space="preserve">
+</w:t>
+      </w:r>
+      <w:r>
+        <w:rPr>
+          <w:rStyle w:val=""/>
+        </w:rPr>
+        <w:t xml:space="preserve">  --user=root \</w:t>
+        <w:cr/>
+      </w:r>
+      <w:r>
+        <w:rPr>
+          <w:rStyle w:val=""/>
+        </w:rPr>
+        <w:t xml:space="preserve">
+</w:t>
+      </w:r>
+      <w:r>
+        <w:rPr>
+          <w:rStyle w:val=""/>
+        </w:rPr>
+        <w:t xml:space="preserve">  --volume="$(pwd)/filebeat.docker.yml:/usr/share/filebeat/filebeat.yml:ro" \</w:t>
+        <w:cr/>
+      </w:r>
+      <w:r>
+        <w:rPr>
+          <w:rStyle w:val=""/>
+        </w:rPr>
+        <w:t xml:space="preserve">
+</w:t>
+      </w:r>
+      <w:r>
+        <w:rPr>
+          <w:rStyle w:val=""/>
+        </w:rPr>
+        <w:t xml:space="preserve">  --volume="/var/lib/docker/containers:/var/lib/docker/containers:ro" \</w:t>
+        <w:cr/>
+      </w:r>
+      <w:r>
+        <w:rPr>
+          <w:rStyle w:val=""/>
+        </w:rPr>
+        <w:t xml:space="preserve">
+</w:t>
+      </w:r>
+      <w:r>
+        <w:rPr>
+          <w:rStyle w:val=""/>
+        </w:rPr>
+        <w:t xml:space="preserve">  --volume="/var/run/docker.sock:/var/run/docker.sock:ro" \</w:t>
+        <w:cr/>
+      </w:r>
+      <w:r>
+        <w:rPr>
+          <w:rStyle w:val=""/>
+        </w:rPr>
+        <w:t xml:space="preserve">
+</w:t>
+      </w:r>
+      <w:r>
+        <w:rPr>
+          <w:rStyle w:val=""/>
+        </w:rPr>
+        <w:t xml:space="preserve">  docker.elastic.co/beats/filebeat:7.5.0 filebeat -e -strict.perms=false \</w:t>
+        <w:cr/>
+      </w:r>
+      <w:r>
+        <w:rPr>
+          <w:rStyle w:val=""/>
+        </w:rPr>
+        <w:t xml:space="preserve">
+</w:t>
+      </w:r>
+      <w:r>
+        <w:rPr>
+          <w:rStyle w:val=""/>
+        </w:rPr>
+        <w:t xml:space="preserve">  -E output.elasticsearch.hosts=["elasticsearch:9200"]</w:t>
+        <w:cr/>
+      </w:r>
+    </w:p>
+    <w:p>
+      <w:pPr>
+        <w:pStyle w:val="Heading5"/>
+      </w:pPr>
+      <w:bookmarkStart w:name="_Toc16292719869047060915830979" w:id="1"/>
+      <w:r>
+        <w:rPr>
+          <w:rStyle w:val=""/>
+        </w:rPr>
+        <w:t>4.2.2.2 Custom image configuration</w:t>
+      </w:r>
+      <w:r>
+        <w:rPr>
+          <w:rStyle w:val=""/>
+        </w:rPr>
+        <w:t xml:space="preserve">
+</w:t>
+      </w:r>
+      <w:r>
+        <w:rPr>
+          <w:rStyle w:val=""/>
+        </w:rPr>
+        <w:t xml:space="preserve">
+</w:t>
+      </w:r>
+      <w:bookmarkEnd w:id="1"/>
+      <w:bookmarkEnd/>
+    </w:p>
+    <w:p>
+      <w:pPr>
+        <w:pStyle w:val="Normal"/>
+      </w:pPr>
+      <w:r>
+        <w:rPr>
+          <w:rStyle w:val=""/>
+        </w:rPr>
+        <w:t>It</w:t>
+      </w:r>
+      <w:r>
+        <w:rPr>
+          <w:rStyle w:val=""/>
+        </w:rPr>
+        <w:t>'</w:t>
+      </w:r>
+      <w:r>
+        <w:rPr>
+          <w:rStyle w:val=""/>
+        </w:rPr>
+        <w:t>s possible to embed your Filebeat configuration in a custom image. Here is an example Dockerfile to achieve this:</w:t>
+      </w:r>
+    </w:p>
+    <w:p>
+      <w:pPr>
+        <w:pStyle w:val="PCCode"/>
+      </w:pPr>
+      <w:r>
+        <w:rPr>
+          <w:rStyle w:val=""/>
+        </w:rPr>
+        <w:t>FROM docker.elastic.co/beats/filebeat:7.5.0</w:t>
+        <w:cr/>
+      </w:r>
+      <w:r>
+        <w:rPr>
+          <w:rStyle w:val=""/>
+        </w:rPr>
+        <w:t xml:space="preserve">
+</w:t>
+      </w:r>
+      <w:r>
+        <w:rPr>
+          <w:rStyle w:val=""/>
+        </w:rPr>
+        <w:t>COPY filebeat.yml /usr/share/filebeat/filebeat.yml</w:t>
+        <w:cr/>
+      </w:r>
+      <w:r>
+        <w:rPr>
+          <w:rStyle w:val=""/>
+        </w:rPr>
+        <w:t xml:space="preserve">
+</w:t>
+      </w:r>
+      <w:r>
+        <w:rPr>
+          <w:rStyle w:val=""/>
+        </w:rPr>
+        <w:t>USER root</w:t>
+        <w:cr/>
+      </w:r>
+      <w:r>
+        <w:rPr>
+          <w:rStyle w:val=""/>
+        </w:rPr>
+        <w:t xml:space="preserve">
+</w:t>
+      </w:r>
+      <w:r>
+        <w:rPr>
+          <w:rStyle w:val=""/>
+        </w:rPr>
+        <w:t>RUN chown root:filebeat /usr/share/filebeat/filebeat.yml</w:t>
+        <w:cr/>
+      </w:r>
+      <w:r>
+        <w:rPr>
+          <w:rStyle w:val=""/>
+        </w:rPr>
+        <w:t xml:space="preserve">
+</w:t>
+      </w:r>
+      <w:r>
+        <w:rPr>
+          <w:rStyle w:val=""/>
+        </w:rPr>
+        <w:t>USER filebeat</w:t>
+        <w:cr/>
       </w:r>
     </w:p>
     <w:p>
@@ -2746,6 +4548,12 @@
   </w:num>
   <w:num w:numId="14">
     <w:abstractNumId w:val="2"/>
+  </w:num>
+  <w:num w:numId="15">
+    <w:abstractNumId w:val="8"/>
+  </w:num>
+  <w:num w:numId="16">
+    <w:abstractNumId w:val="8"/>
   </w:num>
 </w:numbering>
 </file>

</xml_diff>